<commit_message>
Ajustes da documentação, arquivos e README
Foi adicionado a versão apk e exe
</commit_message>
<xml_diff>
--- a/documentos/GDD Jogo V.tal - V.Ethics - Grupo 5.docx
+++ b/documentos/GDD Jogo V.tal - V.Ethics - Grupo 5.docx
@@ -981,15 +981,8 @@
         <w:jc w:val="right"/>
         <w:rPr>
           <w:rFonts w:ascii="Times New Roman" w:cs="Times New Roman" w:eastAsia="Times New Roman" w:hAnsi="Times New Roman"/>
-          <w:i w:val="0"/>
-          <w:smallCaps w:val="0"/>
-          <w:strike w:val="0"/>
-          <w:color w:val="000000"/>
-          <w:sz w:val="24"/>
-          <w:szCs w:val="24"/>
-          <w:u w:val="none"/>
-          <w:shd w:fill="auto" w:val="clear"/>
-          <w:vertAlign w:val="baseline"/>
+          <w:sz w:val="24"/>
+          <w:szCs w:val="24"/>
         </w:rPr>
       </w:pPr>
       <w:bookmarkStart w:colFirst="0" w:colLast="0" w:name="_gjdgxs" w:id="0"/>
@@ -1019,6 +1012,1308 @@
         </w:rPr>
         <w:t xml:space="preserve">4.0</w:t>
       </w:r>
+    </w:p>
+    <w:p>
+      <w:pPr>
+        <w:keepNext w:val="0"/>
+        <w:keepLines w:val="0"/>
+        <w:pageBreakBefore w:val="0"/>
+        <w:widowControl w:val="1"/>
+        <w:pBdr>
+          <w:top w:space="0" w:sz="0" w:val="nil"/>
+          <w:left w:space="0" w:sz="0" w:val="nil"/>
+          <w:bottom w:space="0" w:sz="0" w:val="nil"/>
+          <w:right w:space="0" w:sz="0" w:val="nil"/>
+          <w:between w:space="0" w:sz="0" w:val="nil"/>
+        </w:pBdr>
+        <w:shd w:fill="auto" w:val="clear"/>
+        <w:tabs>
+          <w:tab w:val="left" w:leader="none" w:pos="3870"/>
+        </w:tabs>
+        <w:spacing w:after="120" w:before="120" w:line="360" w:lineRule="auto"/>
+        <w:ind w:left="0" w:right="0" w:firstLine="0"/>
+        <w:jc w:val="left"/>
+        <w:rPr>
+          <w:rFonts w:ascii="Times New Roman" w:cs="Times New Roman" w:eastAsia="Times New Roman" w:hAnsi="Times New Roman"/>
+          <w:sz w:val="24"/>
+          <w:szCs w:val="24"/>
+        </w:rPr>
+      </w:pPr>
+      <w:bookmarkStart w:colFirst="0" w:colLast="0" w:name="_4yfc9ynylazc" w:id="1"/>
+      <w:bookmarkEnd w:id="1"/>
+      <w:r>
+        <w:rPr>
+          <w:rtl w:val="0"/>
+        </w:rPr>
+      </w:r>
+    </w:p>
+    <w:p>
+      <w:pPr>
+        <w:tabs>
+          <w:tab w:val="left" w:leader="none" w:pos="3870"/>
+        </w:tabs>
+        <w:spacing w:after="240" w:before="240" w:line="360" w:lineRule="auto"/>
+        <w:rPr>
+          <w:b w:val="1"/>
+          <w:sz w:val="32"/>
+          <w:szCs w:val="32"/>
+        </w:rPr>
+      </w:pPr>
+      <w:bookmarkStart w:colFirst="0" w:colLast="0" w:name="_bxzou58ueogu" w:id="2"/>
+      <w:bookmarkEnd w:id="2"/>
+      <w:r>
+        <w:rPr>
+          <w:b w:val="1"/>
+          <w:sz w:val="32"/>
+          <w:szCs w:val="32"/>
+          <w:rtl w:val="0"/>
+        </w:rPr>
+        <w:t xml:space="preserve">Sumário</w:t>
+      </w:r>
+    </w:p>
+    <w:p>
+      <w:pPr>
+        <w:tabs>
+          <w:tab w:val="left" w:leader="none" w:pos="3870"/>
+        </w:tabs>
+        <w:spacing w:after="240" w:before="240" w:line="360" w:lineRule="auto"/>
+        <w:ind w:left="708.6614173228347" w:hanging="720"/>
+        <w:rPr>
+          <w:b w:val="1"/>
+          <w:sz w:val="24"/>
+          <w:szCs w:val="24"/>
+        </w:rPr>
+      </w:pPr>
+      <w:bookmarkStart w:colFirst="0" w:colLast="0" w:name="_bxzou58ueogu" w:id="2"/>
+      <w:bookmarkEnd w:id="2"/>
+      <w:r>
+        <w:rPr>
+          <w:sz w:val="24"/>
+          <w:szCs w:val="24"/>
+          <w:rtl w:val="0"/>
+        </w:rPr>
+        <w:tab/>
+      </w:r>
+      <w:r>
+        <w:rPr>
+          <w:b w:val="1"/>
+          <w:sz w:val="24"/>
+          <w:szCs w:val="24"/>
+          <w:rtl w:val="0"/>
+        </w:rPr>
+        <w:t xml:space="preserve">1. Controle do Documento</w:t>
+      </w:r>
+    </w:p>
+    <w:p>
+      <w:pPr>
+        <w:tabs>
+          <w:tab w:val="left" w:leader="none" w:pos="3870"/>
+        </w:tabs>
+        <w:spacing w:after="240" w:before="240" w:line="360" w:lineRule="auto"/>
+        <w:ind w:left="1440" w:hanging="720"/>
+        <w:rPr>
+          <w:sz w:val="24"/>
+          <w:szCs w:val="24"/>
+        </w:rPr>
+      </w:pPr>
+      <w:bookmarkStart w:colFirst="0" w:colLast="0" w:name="_bxzou58ueogu" w:id="2"/>
+      <w:bookmarkEnd w:id="2"/>
+      <w:r>
+        <w:rPr>
+          <w:sz w:val="24"/>
+          <w:szCs w:val="24"/>
+          <w:rtl w:val="0"/>
+        </w:rPr>
+        <w:t xml:space="preserve">           </w:t>
+      </w:r>
+      <w:r>
+        <w:rPr>
+          <w:sz w:val="24"/>
+          <w:szCs w:val="24"/>
+          <w:rtl w:val="0"/>
+        </w:rPr>
+        <w:t xml:space="preserve">1.1.Histórico de revisões</w:t>
+      </w:r>
+    </w:p>
+    <w:p>
+      <w:pPr>
+        <w:tabs>
+          <w:tab w:val="left" w:leader="none" w:pos="3870"/>
+        </w:tabs>
+        <w:spacing w:after="240" w:before="240" w:line="360" w:lineRule="auto"/>
+        <w:ind w:left="1440" w:hanging="720"/>
+        <w:rPr>
+          <w:sz w:val="24"/>
+          <w:szCs w:val="24"/>
+        </w:rPr>
+      </w:pPr>
+      <w:bookmarkStart w:colFirst="0" w:colLast="0" w:name="_bxzou58ueogu" w:id="2"/>
+      <w:bookmarkEnd w:id="2"/>
+      <w:r>
+        <w:rPr>
+          <w:sz w:val="24"/>
+          <w:szCs w:val="24"/>
+          <w:rtl w:val="0"/>
+        </w:rPr>
+        <w:t xml:space="preserve">           </w:t>
+      </w:r>
+      <w:r>
+        <w:rPr>
+          <w:sz w:val="24"/>
+          <w:szCs w:val="24"/>
+          <w:rtl w:val="0"/>
+        </w:rPr>
+        <w:t xml:space="preserve">1.2.Organização da equipe</w:t>
+      </w:r>
+    </w:p>
+    <w:p>
+      <w:pPr>
+        <w:tabs>
+          <w:tab w:val="left" w:leader="none" w:pos="3870"/>
+        </w:tabs>
+        <w:spacing w:after="240" w:before="240" w:line="360" w:lineRule="auto"/>
+        <w:ind w:left="1440" w:hanging="720"/>
+        <w:rPr>
+          <w:b w:val="1"/>
+          <w:sz w:val="24"/>
+          <w:szCs w:val="24"/>
+        </w:rPr>
+      </w:pPr>
+      <w:bookmarkStart w:colFirst="0" w:colLast="0" w:name="_bxzou58ueogu" w:id="2"/>
+      <w:bookmarkEnd w:id="2"/>
+      <w:r>
+        <w:rPr>
+          <w:b w:val="1"/>
+          <w:sz w:val="24"/>
+          <w:szCs w:val="24"/>
+          <w:rtl w:val="0"/>
+        </w:rPr>
+        <w:t xml:space="preserve">2. Introdução</w:t>
+      </w:r>
+    </w:p>
+    <w:p>
+      <w:pPr>
+        <w:tabs>
+          <w:tab w:val="left" w:leader="none" w:pos="3870"/>
+        </w:tabs>
+        <w:spacing w:after="240" w:before="240" w:line="360" w:lineRule="auto"/>
+        <w:ind w:left="1440" w:hanging="720"/>
+        <w:rPr>
+          <w:sz w:val="24"/>
+          <w:szCs w:val="24"/>
+        </w:rPr>
+      </w:pPr>
+      <w:bookmarkStart w:colFirst="0" w:colLast="0" w:name="_bxzou58ueogu" w:id="2"/>
+      <w:bookmarkEnd w:id="2"/>
+      <w:r>
+        <w:rPr>
+          <w:sz w:val="24"/>
+          <w:szCs w:val="24"/>
+          <w:rtl w:val="0"/>
+        </w:rPr>
+        <w:t xml:space="preserve">           </w:t>
+      </w:r>
+      <w:r>
+        <w:rPr>
+          <w:sz w:val="24"/>
+          <w:szCs w:val="24"/>
+          <w:rtl w:val="0"/>
+        </w:rPr>
+        <w:t xml:space="preserve">2.1.Escopo do Documento</w:t>
+      </w:r>
+    </w:p>
+    <w:p>
+      <w:pPr>
+        <w:tabs>
+          <w:tab w:val="left" w:leader="none" w:pos="3870"/>
+        </w:tabs>
+        <w:spacing w:after="240" w:before="240" w:line="360" w:lineRule="auto"/>
+        <w:ind w:left="1440" w:hanging="720"/>
+        <w:rPr>
+          <w:sz w:val="24"/>
+          <w:szCs w:val="24"/>
+        </w:rPr>
+      </w:pPr>
+      <w:bookmarkStart w:colFirst="0" w:colLast="0" w:name="_bxzou58ueogu" w:id="2"/>
+      <w:bookmarkEnd w:id="2"/>
+      <w:r>
+        <w:rPr>
+          <w:sz w:val="24"/>
+          <w:szCs w:val="24"/>
+          <w:rtl w:val="0"/>
+        </w:rPr>
+        <w:t xml:space="preserve">           </w:t>
+      </w:r>
+      <w:r>
+        <w:rPr>
+          <w:sz w:val="24"/>
+          <w:szCs w:val="24"/>
+          <w:rtl w:val="0"/>
+        </w:rPr>
+        <w:t xml:space="preserve">2.2.Requisitos do Documento</w:t>
+      </w:r>
+    </w:p>
+    <w:p>
+      <w:pPr>
+        <w:tabs>
+          <w:tab w:val="left" w:leader="none" w:pos="3870"/>
+        </w:tabs>
+        <w:spacing w:after="240" w:before="240" w:line="360" w:lineRule="auto"/>
+        <w:ind w:left="1440" w:hanging="720"/>
+        <w:rPr>
+          <w:sz w:val="24"/>
+          <w:szCs w:val="24"/>
+        </w:rPr>
+      </w:pPr>
+      <w:bookmarkStart w:colFirst="0" w:colLast="0" w:name="_bxzou58ueogu" w:id="2"/>
+      <w:bookmarkEnd w:id="2"/>
+      <w:r>
+        <w:rPr>
+          <w:sz w:val="24"/>
+          <w:szCs w:val="24"/>
+          <w:rtl w:val="0"/>
+        </w:rPr>
+        <w:t xml:space="preserve">           </w:t>
+      </w:r>
+      <w:r>
+        <w:rPr>
+          <w:sz w:val="24"/>
+          <w:szCs w:val="24"/>
+          <w:rtl w:val="0"/>
+        </w:rPr>
+        <w:t xml:space="preserve">2.3.Visão Geral do Jogo</w:t>
+      </w:r>
+    </w:p>
+    <w:p>
+      <w:pPr>
+        <w:tabs>
+          <w:tab w:val="left" w:leader="none" w:pos="3870"/>
+        </w:tabs>
+        <w:spacing w:after="240" w:before="240" w:line="360" w:lineRule="auto"/>
+        <w:ind w:left="1440" w:hanging="720"/>
+        <w:rPr>
+          <w:b w:val="1"/>
+          <w:sz w:val="24"/>
+          <w:szCs w:val="24"/>
+        </w:rPr>
+      </w:pPr>
+      <w:bookmarkStart w:colFirst="0" w:colLast="0" w:name="_bxzou58ueogu" w:id="2"/>
+      <w:bookmarkEnd w:id="2"/>
+      <w:r>
+        <w:rPr>
+          <w:b w:val="1"/>
+          <w:sz w:val="24"/>
+          <w:szCs w:val="24"/>
+          <w:rtl w:val="0"/>
+        </w:rPr>
+        <w:t xml:space="preserve">3. Visão Geral do Jogo</w:t>
+      </w:r>
+    </w:p>
+    <w:p>
+      <w:pPr>
+        <w:tabs>
+          <w:tab w:val="left" w:leader="none" w:pos="3870"/>
+        </w:tabs>
+        <w:spacing w:after="240" w:before="240" w:line="360" w:lineRule="auto"/>
+        <w:ind w:left="1440" w:hanging="720"/>
+        <w:rPr>
+          <w:sz w:val="24"/>
+          <w:szCs w:val="24"/>
+        </w:rPr>
+      </w:pPr>
+      <w:bookmarkStart w:colFirst="0" w:colLast="0" w:name="_bxzou58ueogu" w:id="2"/>
+      <w:bookmarkEnd w:id="2"/>
+      <w:r>
+        <w:rPr>
+          <w:sz w:val="24"/>
+          <w:szCs w:val="24"/>
+          <w:rtl w:val="0"/>
+        </w:rPr>
+        <w:t xml:space="preserve">           </w:t>
+      </w:r>
+      <w:r>
+        <w:rPr>
+          <w:sz w:val="24"/>
+          <w:szCs w:val="24"/>
+          <w:rtl w:val="0"/>
+        </w:rPr>
+        <w:t xml:space="preserve">3.1.Objetivos do Jogo</w:t>
+      </w:r>
+    </w:p>
+    <w:p>
+      <w:pPr>
+        <w:tabs>
+          <w:tab w:val="left" w:leader="none" w:pos="3870"/>
+        </w:tabs>
+        <w:spacing w:after="240" w:before="240" w:line="360" w:lineRule="auto"/>
+        <w:ind w:left="1440" w:hanging="720"/>
+        <w:rPr>
+          <w:sz w:val="24"/>
+          <w:szCs w:val="24"/>
+        </w:rPr>
+      </w:pPr>
+      <w:bookmarkStart w:colFirst="0" w:colLast="0" w:name="_bxzou58ueogu" w:id="2"/>
+      <w:bookmarkEnd w:id="2"/>
+      <w:r>
+        <w:rPr>
+          <w:sz w:val="24"/>
+          <w:szCs w:val="24"/>
+          <w:rtl w:val="0"/>
+        </w:rPr>
+        <w:t xml:space="preserve">           </w:t>
+      </w:r>
+      <w:r>
+        <w:rPr>
+          <w:sz w:val="24"/>
+          <w:szCs w:val="24"/>
+          <w:rtl w:val="0"/>
+        </w:rPr>
+        <w:t xml:space="preserve">3.2.Características do Jogo</w:t>
+      </w:r>
+    </w:p>
+    <w:p>
+      <w:pPr>
+        <w:tabs>
+          <w:tab w:val="left" w:leader="none" w:pos="3870"/>
+        </w:tabs>
+        <w:spacing w:after="240" w:before="240" w:line="360" w:lineRule="auto"/>
+        <w:ind w:left="2420.7874015748034" w:hanging="720.0000000000002"/>
+        <w:rPr>
+          <w:sz w:val="24"/>
+          <w:szCs w:val="24"/>
+        </w:rPr>
+      </w:pPr>
+      <w:bookmarkStart w:colFirst="0" w:colLast="0" w:name="_bxzou58ueogu" w:id="2"/>
+      <w:bookmarkEnd w:id="2"/>
+      <w:r>
+        <w:rPr>
+          <w:sz w:val="24"/>
+          <w:szCs w:val="24"/>
+          <w:rtl w:val="0"/>
+        </w:rPr>
+        <w:t xml:space="preserve">      </w:t>
+      </w:r>
+      <w:r>
+        <w:rPr>
+          <w:sz w:val="24"/>
+          <w:szCs w:val="24"/>
+          <w:rtl w:val="0"/>
+        </w:rPr>
+        <w:t xml:space="preserve">3.2.1.Requisitos coletadas na entrevista com o cliente</w:t>
+      </w:r>
+    </w:p>
+    <w:p>
+      <w:pPr>
+        <w:tabs>
+          <w:tab w:val="left" w:leader="none" w:pos="3870"/>
+        </w:tabs>
+        <w:spacing w:after="240" w:before="240" w:line="360" w:lineRule="auto"/>
+        <w:ind w:left="2420.7874015748034" w:hanging="720.0000000000002"/>
+        <w:rPr>
+          <w:sz w:val="24"/>
+          <w:szCs w:val="24"/>
+        </w:rPr>
+      </w:pPr>
+      <w:bookmarkStart w:colFirst="0" w:colLast="0" w:name="_bxzou58ueogu" w:id="2"/>
+      <w:bookmarkEnd w:id="2"/>
+      <w:r>
+        <w:rPr>
+          <w:sz w:val="24"/>
+          <w:szCs w:val="24"/>
+          <w:rtl w:val="0"/>
+        </w:rPr>
+        <w:t xml:space="preserve">      </w:t>
+      </w:r>
+      <w:r>
+        <w:rPr>
+          <w:sz w:val="24"/>
+          <w:szCs w:val="24"/>
+          <w:rtl w:val="0"/>
+        </w:rPr>
+        <w:t xml:space="preserve">3.2.2.Persona</w:t>
+      </w:r>
+    </w:p>
+    <w:p>
+      <w:pPr>
+        <w:tabs>
+          <w:tab w:val="left" w:leader="none" w:pos="3870"/>
+        </w:tabs>
+        <w:spacing w:after="240" w:before="240" w:line="360" w:lineRule="auto"/>
+        <w:ind w:left="2420.7874015748034" w:hanging="720.0000000000002"/>
+        <w:rPr>
+          <w:sz w:val="24"/>
+          <w:szCs w:val="24"/>
+        </w:rPr>
+      </w:pPr>
+      <w:bookmarkStart w:colFirst="0" w:colLast="0" w:name="_bxzou58ueogu" w:id="2"/>
+      <w:bookmarkEnd w:id="2"/>
+      <w:r>
+        <w:rPr>
+          <w:sz w:val="24"/>
+          <w:szCs w:val="24"/>
+          <w:rtl w:val="0"/>
+        </w:rPr>
+        <w:t xml:space="preserve">      </w:t>
+      </w:r>
+      <w:r>
+        <w:rPr>
+          <w:sz w:val="24"/>
+          <w:szCs w:val="24"/>
+          <w:rtl w:val="0"/>
+        </w:rPr>
+        <w:t xml:space="preserve">3.2.3.Gênero do Jogo</w:t>
+      </w:r>
+    </w:p>
+    <w:p>
+      <w:pPr>
+        <w:tabs>
+          <w:tab w:val="left" w:leader="none" w:pos="3870"/>
+        </w:tabs>
+        <w:spacing w:after="240" w:before="240" w:line="360" w:lineRule="auto"/>
+        <w:ind w:left="2420.7874015748034" w:hanging="720.0000000000002"/>
+        <w:rPr>
+          <w:sz w:val="24"/>
+          <w:szCs w:val="24"/>
+        </w:rPr>
+      </w:pPr>
+      <w:bookmarkStart w:colFirst="0" w:colLast="0" w:name="_bxzou58ueogu" w:id="2"/>
+      <w:bookmarkEnd w:id="2"/>
+      <w:r>
+        <w:rPr>
+          <w:sz w:val="24"/>
+          <w:szCs w:val="24"/>
+          <w:rtl w:val="0"/>
+        </w:rPr>
+        <w:t xml:space="preserve">      </w:t>
+      </w:r>
+      <w:r>
+        <w:rPr>
+          <w:sz w:val="24"/>
+          <w:szCs w:val="24"/>
+          <w:rtl w:val="0"/>
+        </w:rPr>
+        <w:t xml:space="preserve">3.2.4.Mecânica</w:t>
+      </w:r>
+    </w:p>
+    <w:p>
+      <w:pPr>
+        <w:tabs>
+          <w:tab w:val="left" w:leader="none" w:pos="3870"/>
+        </w:tabs>
+        <w:spacing w:after="240" w:before="240" w:line="360" w:lineRule="auto"/>
+        <w:ind w:left="2420.7874015748034" w:hanging="720.0000000000002"/>
+        <w:rPr>
+          <w:sz w:val="24"/>
+          <w:szCs w:val="24"/>
+        </w:rPr>
+      </w:pPr>
+      <w:bookmarkStart w:colFirst="0" w:colLast="0" w:name="_bxzou58ueogu" w:id="2"/>
+      <w:bookmarkEnd w:id="2"/>
+      <w:r>
+        <w:rPr>
+          <w:sz w:val="24"/>
+          <w:szCs w:val="24"/>
+          <w:rtl w:val="0"/>
+        </w:rPr>
+        <w:t xml:space="preserve">      </w:t>
+      </w:r>
+      <w:r>
+        <w:rPr>
+          <w:sz w:val="24"/>
+          <w:szCs w:val="24"/>
+          <w:rtl w:val="0"/>
+        </w:rPr>
+        <w:t xml:space="preserve">3.2.5.Dinâmica</w:t>
+      </w:r>
+    </w:p>
+    <w:p>
+      <w:pPr>
+        <w:tabs>
+          <w:tab w:val="left" w:leader="none" w:pos="3870"/>
+        </w:tabs>
+        <w:spacing w:after="240" w:before="240" w:line="360" w:lineRule="auto"/>
+        <w:ind w:left="2420.7874015748034" w:hanging="720.0000000000002"/>
+        <w:rPr>
+          <w:sz w:val="24"/>
+          <w:szCs w:val="24"/>
+        </w:rPr>
+      </w:pPr>
+      <w:bookmarkStart w:colFirst="0" w:colLast="0" w:name="_bxzou58ueogu" w:id="2"/>
+      <w:bookmarkEnd w:id="2"/>
+      <w:r>
+        <w:rPr>
+          <w:sz w:val="24"/>
+          <w:szCs w:val="24"/>
+          <w:rtl w:val="0"/>
+        </w:rPr>
+        <w:t xml:space="preserve">      </w:t>
+      </w:r>
+      <w:r>
+        <w:rPr>
+          <w:sz w:val="24"/>
+          <w:szCs w:val="24"/>
+          <w:rtl w:val="0"/>
+        </w:rPr>
+        <w:t xml:space="preserve">3.2.6.Estética</w:t>
+      </w:r>
+    </w:p>
+    <w:p>
+      <w:pPr>
+        <w:tabs>
+          <w:tab w:val="left" w:leader="none" w:pos="3870"/>
+        </w:tabs>
+        <w:spacing w:after="240" w:before="240" w:line="360" w:lineRule="auto"/>
+        <w:ind w:left="1440" w:hanging="720"/>
+        <w:rPr>
+          <w:b w:val="1"/>
+          <w:sz w:val="24"/>
+          <w:szCs w:val="24"/>
+        </w:rPr>
+      </w:pPr>
+      <w:bookmarkStart w:colFirst="0" w:colLast="0" w:name="_bxzou58ueogu" w:id="2"/>
+      <w:bookmarkEnd w:id="2"/>
+      <w:r>
+        <w:rPr>
+          <w:b w:val="1"/>
+          <w:sz w:val="24"/>
+          <w:szCs w:val="24"/>
+          <w:rtl w:val="0"/>
+        </w:rPr>
+        <w:t xml:space="preserve">4. Roteiro</w:t>
+      </w:r>
+    </w:p>
+    <w:p>
+      <w:pPr>
+        <w:tabs>
+          <w:tab w:val="left" w:leader="none" w:pos="3870"/>
+        </w:tabs>
+        <w:spacing w:after="240" w:before="240" w:line="360" w:lineRule="auto"/>
+        <w:ind w:left="1440" w:hanging="720"/>
+        <w:rPr>
+          <w:sz w:val="24"/>
+          <w:szCs w:val="24"/>
+        </w:rPr>
+      </w:pPr>
+      <w:bookmarkStart w:colFirst="0" w:colLast="0" w:name="_bxzou58ueogu" w:id="2"/>
+      <w:bookmarkEnd w:id="2"/>
+      <w:r>
+        <w:rPr>
+          <w:sz w:val="24"/>
+          <w:szCs w:val="24"/>
+          <w:rtl w:val="0"/>
+        </w:rPr>
+        <w:t xml:space="preserve">           </w:t>
+      </w:r>
+      <w:r>
+        <w:rPr>
+          <w:sz w:val="24"/>
+          <w:szCs w:val="24"/>
+          <w:rtl w:val="0"/>
+        </w:rPr>
+        <w:t xml:space="preserve">4.1.História do Jogo</w:t>
+      </w:r>
+    </w:p>
+    <w:p>
+      <w:pPr>
+        <w:tabs>
+          <w:tab w:val="left" w:leader="none" w:pos="3870"/>
+        </w:tabs>
+        <w:spacing w:after="240" w:before="240" w:line="360" w:lineRule="auto"/>
+        <w:ind w:left="1440" w:hanging="720"/>
+        <w:rPr>
+          <w:sz w:val="24"/>
+          <w:szCs w:val="24"/>
+        </w:rPr>
+      </w:pPr>
+      <w:bookmarkStart w:colFirst="0" w:colLast="0" w:name="_bxzou58ueogu" w:id="2"/>
+      <w:bookmarkEnd w:id="2"/>
+      <w:r>
+        <w:rPr>
+          <w:sz w:val="24"/>
+          <w:szCs w:val="24"/>
+          <w:rtl w:val="0"/>
+        </w:rPr>
+        <w:t xml:space="preserve">           </w:t>
+      </w:r>
+      <w:r>
+        <w:rPr>
+          <w:sz w:val="24"/>
+          <w:szCs w:val="24"/>
+          <w:rtl w:val="0"/>
+        </w:rPr>
+        <w:t xml:space="preserve">4.2.Fluxo do Jogo</w:t>
+      </w:r>
+    </w:p>
+    <w:p>
+      <w:pPr>
+        <w:tabs>
+          <w:tab w:val="left" w:leader="none" w:pos="3870"/>
+        </w:tabs>
+        <w:spacing w:after="240" w:before="240" w:line="360" w:lineRule="auto"/>
+        <w:ind w:left="1440" w:hanging="720"/>
+        <w:rPr>
+          <w:sz w:val="24"/>
+          <w:szCs w:val="24"/>
+        </w:rPr>
+      </w:pPr>
+      <w:bookmarkStart w:colFirst="0" w:colLast="0" w:name="_bxzou58ueogu" w:id="2"/>
+      <w:bookmarkEnd w:id="2"/>
+      <w:r>
+        <w:rPr>
+          <w:sz w:val="24"/>
+          <w:szCs w:val="24"/>
+          <w:rtl w:val="0"/>
+        </w:rPr>
+        <w:t xml:space="preserve">           </w:t>
+      </w:r>
+      <w:r>
+        <w:rPr>
+          <w:sz w:val="24"/>
+          <w:szCs w:val="24"/>
+          <w:rtl w:val="0"/>
+        </w:rPr>
+        <w:t xml:space="preserve">4.3.Personagens</w:t>
+      </w:r>
+    </w:p>
+    <w:p>
+      <w:pPr>
+        <w:tabs>
+          <w:tab w:val="left" w:leader="none" w:pos="3870"/>
+        </w:tabs>
+        <w:spacing w:after="240" w:before="240" w:line="360" w:lineRule="auto"/>
+        <w:ind w:left="1440" w:hanging="720"/>
+        <w:rPr>
+          <w:b w:val="1"/>
+          <w:sz w:val="24"/>
+          <w:szCs w:val="24"/>
+        </w:rPr>
+      </w:pPr>
+      <w:bookmarkStart w:colFirst="0" w:colLast="0" w:name="_bxzou58ueogu" w:id="2"/>
+      <w:bookmarkEnd w:id="2"/>
+      <w:r>
+        <w:rPr>
+          <w:b w:val="1"/>
+          <w:sz w:val="24"/>
+          <w:szCs w:val="24"/>
+          <w:rtl w:val="0"/>
+        </w:rPr>
+        <w:t xml:space="preserve">5. Recursos Visuais</w:t>
+      </w:r>
+    </w:p>
+    <w:p>
+      <w:pPr>
+        <w:tabs>
+          <w:tab w:val="left" w:leader="none" w:pos="3870"/>
+        </w:tabs>
+        <w:spacing w:after="240" w:before="240" w:line="360" w:lineRule="auto"/>
+        <w:ind w:left="1440" w:hanging="720"/>
+        <w:rPr>
+          <w:sz w:val="24"/>
+          <w:szCs w:val="24"/>
+        </w:rPr>
+      </w:pPr>
+      <w:bookmarkStart w:colFirst="0" w:colLast="0" w:name="_bxzou58ueogu" w:id="2"/>
+      <w:bookmarkEnd w:id="2"/>
+      <w:r>
+        <w:rPr>
+          <w:sz w:val="24"/>
+          <w:szCs w:val="24"/>
+          <w:rtl w:val="0"/>
+        </w:rPr>
+        <w:t xml:space="preserve">           </w:t>
+      </w:r>
+      <w:r>
+        <w:rPr>
+          <w:sz w:val="24"/>
+          <w:szCs w:val="24"/>
+          <w:rtl w:val="0"/>
+        </w:rPr>
+        <w:t xml:space="preserve">5.1.Telas</w:t>
+      </w:r>
+    </w:p>
+    <w:p>
+      <w:pPr>
+        <w:tabs>
+          <w:tab w:val="left" w:leader="none" w:pos="3870"/>
+        </w:tabs>
+        <w:spacing w:after="240" w:before="240" w:line="360" w:lineRule="auto"/>
+        <w:ind w:left="1440" w:hanging="720"/>
+        <w:rPr>
+          <w:sz w:val="24"/>
+          <w:szCs w:val="24"/>
+        </w:rPr>
+      </w:pPr>
+      <w:bookmarkStart w:colFirst="0" w:colLast="0" w:name="_bxzou58ueogu" w:id="2"/>
+      <w:bookmarkEnd w:id="2"/>
+      <w:r>
+        <w:rPr>
+          <w:sz w:val="24"/>
+          <w:szCs w:val="24"/>
+          <w:rtl w:val="0"/>
+        </w:rPr>
+        <w:t xml:space="preserve">           </w:t>
+      </w:r>
+      <w:r>
+        <w:rPr>
+          <w:sz w:val="24"/>
+          <w:szCs w:val="24"/>
+          <w:rtl w:val="0"/>
+        </w:rPr>
+        <w:t xml:space="preserve">5.2.Graphical User Interface</w:t>
+      </w:r>
+    </w:p>
+    <w:p>
+      <w:pPr>
+        <w:tabs>
+          <w:tab w:val="left" w:leader="none" w:pos="3870"/>
+        </w:tabs>
+        <w:spacing w:after="240" w:before="240" w:line="360" w:lineRule="auto"/>
+        <w:ind w:left="1440" w:hanging="720"/>
+        <w:rPr>
+          <w:sz w:val="24"/>
+          <w:szCs w:val="24"/>
+        </w:rPr>
+      </w:pPr>
+      <w:bookmarkStart w:colFirst="0" w:colLast="0" w:name="_bxzou58ueogu" w:id="2"/>
+      <w:bookmarkEnd w:id="2"/>
+      <w:r>
+        <w:rPr>
+          <w:sz w:val="24"/>
+          <w:szCs w:val="24"/>
+          <w:rtl w:val="0"/>
+        </w:rPr>
+        <w:t xml:space="preserve">           </w:t>
+      </w:r>
+      <w:r>
+        <w:rPr>
+          <w:sz w:val="24"/>
+          <w:szCs w:val="24"/>
+          <w:rtl w:val="0"/>
+        </w:rPr>
+        <w:t xml:space="preserve">5.3.Lista de Assets</w:t>
+      </w:r>
+    </w:p>
+    <w:p>
+      <w:pPr>
+        <w:tabs>
+          <w:tab w:val="left" w:leader="none" w:pos="3870"/>
+        </w:tabs>
+        <w:spacing w:after="240" w:before="240" w:line="360" w:lineRule="auto"/>
+        <w:ind w:left="1440" w:hanging="720"/>
+        <w:rPr>
+          <w:b w:val="1"/>
+          <w:sz w:val="24"/>
+          <w:szCs w:val="24"/>
+        </w:rPr>
+      </w:pPr>
+      <w:bookmarkStart w:colFirst="0" w:colLast="0" w:name="_bxzou58ueogu" w:id="2"/>
+      <w:bookmarkEnd w:id="2"/>
+      <w:r>
+        <w:rPr>
+          <w:b w:val="1"/>
+          <w:sz w:val="24"/>
+          <w:szCs w:val="24"/>
+          <w:rtl w:val="0"/>
+        </w:rPr>
+        <w:t xml:space="preserve">6. Efeitos Sonoros e Música</w:t>
+      </w:r>
+    </w:p>
+    <w:p>
+      <w:pPr>
+        <w:tabs>
+          <w:tab w:val="left" w:leader="none" w:pos="3870"/>
+        </w:tabs>
+        <w:spacing w:after="240" w:before="240" w:line="360" w:lineRule="auto"/>
+        <w:ind w:left="1440" w:hanging="720"/>
+        <w:rPr>
+          <w:sz w:val="24"/>
+          <w:szCs w:val="24"/>
+        </w:rPr>
+      </w:pPr>
+      <w:bookmarkStart w:colFirst="0" w:colLast="0" w:name="_bxzou58ueogu" w:id="2"/>
+      <w:bookmarkEnd w:id="2"/>
+      <w:r>
+        <w:rPr>
+          <w:sz w:val="24"/>
+          <w:szCs w:val="24"/>
+          <w:rtl w:val="0"/>
+        </w:rPr>
+        <w:t xml:space="preserve">           </w:t>
+      </w:r>
+      <w:r>
+        <w:rPr>
+          <w:sz w:val="24"/>
+          <w:szCs w:val="24"/>
+          <w:rtl w:val="0"/>
+        </w:rPr>
+        <w:t xml:space="preserve">6.1.Sons de interação com a interface</w:t>
+      </w:r>
+    </w:p>
+    <w:p>
+      <w:pPr>
+        <w:tabs>
+          <w:tab w:val="left" w:leader="none" w:pos="3870"/>
+        </w:tabs>
+        <w:spacing w:after="240" w:before="240" w:line="360" w:lineRule="auto"/>
+        <w:ind w:left="1440" w:hanging="720"/>
+        <w:rPr>
+          <w:sz w:val="24"/>
+          <w:szCs w:val="24"/>
+        </w:rPr>
+      </w:pPr>
+      <w:bookmarkStart w:colFirst="0" w:colLast="0" w:name="_bxzou58ueogu" w:id="2"/>
+      <w:bookmarkEnd w:id="2"/>
+      <w:r>
+        <w:rPr>
+          <w:sz w:val="24"/>
+          <w:szCs w:val="24"/>
+          <w:rtl w:val="0"/>
+        </w:rPr>
+        <w:t xml:space="preserve">           </w:t>
+      </w:r>
+      <w:r>
+        <w:rPr>
+          <w:sz w:val="24"/>
+          <w:szCs w:val="24"/>
+          <w:rtl w:val="0"/>
+        </w:rPr>
+        <w:t xml:space="preserve">6.2.Sons de ação dentro do game</w:t>
+      </w:r>
+    </w:p>
+    <w:p>
+      <w:pPr>
+        <w:tabs>
+          <w:tab w:val="left" w:leader="none" w:pos="3870"/>
+        </w:tabs>
+        <w:spacing w:after="240" w:before="240" w:line="360" w:lineRule="auto"/>
+        <w:ind w:left="1440" w:hanging="720"/>
+        <w:rPr>
+          <w:sz w:val="24"/>
+          <w:szCs w:val="24"/>
+        </w:rPr>
+      </w:pPr>
+      <w:bookmarkStart w:colFirst="0" w:colLast="0" w:name="_bxzou58ueogu" w:id="2"/>
+      <w:bookmarkEnd w:id="2"/>
+      <w:r>
+        <w:rPr>
+          <w:sz w:val="24"/>
+          <w:szCs w:val="24"/>
+          <w:rtl w:val="0"/>
+        </w:rPr>
+        <w:t xml:space="preserve">           </w:t>
+      </w:r>
+      <w:r>
+        <w:rPr>
+          <w:sz w:val="24"/>
+          <w:szCs w:val="24"/>
+          <w:rtl w:val="0"/>
+        </w:rPr>
+        <w:t xml:space="preserve">6.3.Trilha sonora</w:t>
+      </w:r>
+    </w:p>
+    <w:p>
+      <w:pPr>
+        <w:tabs>
+          <w:tab w:val="left" w:leader="none" w:pos="3870"/>
+        </w:tabs>
+        <w:spacing w:after="240" w:before="240" w:line="360" w:lineRule="auto"/>
+        <w:ind w:left="720" w:firstLine="0"/>
+        <w:rPr>
+          <w:b w:val="1"/>
+          <w:sz w:val="24"/>
+          <w:szCs w:val="24"/>
+        </w:rPr>
+      </w:pPr>
+      <w:bookmarkStart w:colFirst="0" w:colLast="0" w:name="_bxzou58ueogu" w:id="2"/>
+      <w:bookmarkEnd w:id="2"/>
+      <w:r>
+        <w:rPr>
+          <w:b w:val="1"/>
+          <w:sz w:val="24"/>
+          <w:szCs w:val="24"/>
+          <w:rtl w:val="0"/>
+        </w:rPr>
+        <w:t xml:space="preserve">7. Análise de Mercado</w:t>
+      </w:r>
+    </w:p>
+    <w:p>
+      <w:pPr>
+        <w:tabs>
+          <w:tab w:val="left" w:leader="none" w:pos="3870"/>
+        </w:tabs>
+        <w:spacing w:after="240" w:before="240" w:line="360" w:lineRule="auto"/>
+        <w:ind w:left="720" w:firstLine="0"/>
+        <w:rPr>
+          <w:sz w:val="24"/>
+          <w:szCs w:val="24"/>
+        </w:rPr>
+      </w:pPr>
+      <w:bookmarkStart w:colFirst="0" w:colLast="0" w:name="_bxzou58ueogu" w:id="2"/>
+      <w:bookmarkEnd w:id="2"/>
+      <w:r>
+        <w:rPr>
+          <w:sz w:val="24"/>
+          <w:szCs w:val="24"/>
+          <w:rtl w:val="0"/>
+        </w:rPr>
+        <w:t xml:space="preserve">           </w:t>
+      </w:r>
+      <w:r>
+        <w:rPr>
+          <w:sz w:val="24"/>
+          <w:szCs w:val="24"/>
+          <w:rtl w:val="0"/>
+        </w:rPr>
+        <w:t xml:space="preserve">7.1 Análise SWOT</w:t>
+      </w:r>
+    </w:p>
+    <w:p>
+      <w:pPr>
+        <w:tabs>
+          <w:tab w:val="left" w:leader="none" w:pos="3870"/>
+        </w:tabs>
+        <w:spacing w:after="240" w:before="240" w:line="360" w:lineRule="auto"/>
+        <w:ind w:left="1440" w:hanging="720"/>
+        <w:rPr>
+          <w:sz w:val="24"/>
+          <w:szCs w:val="24"/>
+        </w:rPr>
+      </w:pPr>
+      <w:bookmarkStart w:colFirst="0" w:colLast="0" w:name="_bxzou58ueogu" w:id="2"/>
+      <w:bookmarkEnd w:id="2"/>
+      <w:r>
+        <w:rPr>
+          <w:sz w:val="24"/>
+          <w:szCs w:val="24"/>
+          <w:rtl w:val="0"/>
+        </w:rPr>
+        <w:t xml:space="preserve">           </w:t>
+      </w:r>
+      <w:r>
+        <w:rPr>
+          <w:sz w:val="24"/>
+          <w:szCs w:val="24"/>
+          <w:rtl w:val="0"/>
+        </w:rPr>
+        <w:t xml:space="preserve">7.2 5 Forças de Porter</w:t>
+      </w:r>
+    </w:p>
+    <w:p>
+      <w:pPr>
+        <w:tabs>
+          <w:tab w:val="left" w:leader="none" w:pos="3870"/>
+        </w:tabs>
+        <w:spacing w:after="240" w:before="240" w:line="360" w:lineRule="auto"/>
+        <w:ind w:left="1440" w:hanging="720"/>
+        <w:rPr>
+          <w:sz w:val="24"/>
+          <w:szCs w:val="24"/>
+        </w:rPr>
+      </w:pPr>
+      <w:bookmarkStart w:colFirst="0" w:colLast="0" w:name="_bxzou58ueogu" w:id="2"/>
+      <w:bookmarkEnd w:id="2"/>
+      <w:r>
+        <w:rPr>
+          <w:sz w:val="24"/>
+          <w:szCs w:val="24"/>
+          <w:rtl w:val="0"/>
+        </w:rPr>
+        <w:t xml:space="preserve">           </w:t>
+      </w:r>
+      <w:r>
+        <w:rPr>
+          <w:sz w:val="24"/>
+          <w:szCs w:val="24"/>
+          <w:rtl w:val="0"/>
+        </w:rPr>
+        <w:t xml:space="preserve">7.3 Value Proposition Canvas</w:t>
+      </w:r>
+    </w:p>
+    <w:p>
+      <w:pPr>
+        <w:tabs>
+          <w:tab w:val="left" w:leader="none" w:pos="3870"/>
+        </w:tabs>
+        <w:spacing w:after="240" w:before="240" w:line="360" w:lineRule="auto"/>
+        <w:ind w:left="1440" w:hanging="720"/>
+        <w:rPr>
+          <w:sz w:val="24"/>
+          <w:szCs w:val="24"/>
+        </w:rPr>
+      </w:pPr>
+      <w:bookmarkStart w:colFirst="0" w:colLast="0" w:name="_bxzou58ueogu" w:id="2"/>
+      <w:bookmarkEnd w:id="2"/>
+      <w:r>
+        <w:rPr>
+          <w:sz w:val="24"/>
+          <w:szCs w:val="24"/>
+          <w:rtl w:val="0"/>
+        </w:rPr>
+        <w:t xml:space="preserve">           </w:t>
+      </w:r>
+      <w:r>
+        <w:rPr>
+          <w:sz w:val="24"/>
+          <w:szCs w:val="24"/>
+          <w:rtl w:val="0"/>
+        </w:rPr>
+        <w:t xml:space="preserve">7.4 Matriz de Riscos</w:t>
+      </w:r>
+    </w:p>
+    <w:p>
+      <w:pPr>
+        <w:tabs>
+          <w:tab w:val="left" w:leader="none" w:pos="3870"/>
+        </w:tabs>
+        <w:spacing w:after="240" w:before="240" w:line="360" w:lineRule="auto"/>
+        <w:ind w:left="1440" w:hanging="720"/>
+        <w:rPr>
+          <w:b w:val="1"/>
+          <w:sz w:val="24"/>
+          <w:szCs w:val="24"/>
+        </w:rPr>
+      </w:pPr>
+      <w:bookmarkStart w:colFirst="0" w:colLast="0" w:name="_bxzou58ueogu" w:id="2"/>
+      <w:bookmarkEnd w:id="2"/>
+      <w:r>
+        <w:rPr>
+          <w:b w:val="1"/>
+          <w:sz w:val="24"/>
+          <w:szCs w:val="24"/>
+          <w:rtl w:val="0"/>
+        </w:rPr>
+        <w:t xml:space="preserve">8. Relatórios de Testes</w:t>
+      </w:r>
+    </w:p>
+    <w:p>
+      <w:pPr>
+        <w:tabs>
+          <w:tab w:val="left" w:leader="none" w:pos="3870"/>
+        </w:tabs>
+        <w:spacing w:after="240" w:before="240" w:line="360" w:lineRule="auto"/>
+        <w:ind w:left="1440" w:hanging="720"/>
+        <w:rPr>
+          <w:sz w:val="24"/>
+          <w:szCs w:val="24"/>
+        </w:rPr>
+      </w:pPr>
+      <w:bookmarkStart w:colFirst="0" w:colLast="0" w:name="_bxzou58ueogu" w:id="2"/>
+      <w:bookmarkEnd w:id="2"/>
+      <w:r>
+        <w:rPr>
+          <w:sz w:val="24"/>
+          <w:szCs w:val="24"/>
+          <w:rtl w:val="0"/>
+        </w:rPr>
+        <w:t xml:space="preserve">           </w:t>
+      </w:r>
+      <w:r>
+        <w:rPr>
+          <w:sz w:val="24"/>
+          <w:szCs w:val="24"/>
+          <w:rtl w:val="0"/>
+        </w:rPr>
+        <w:t xml:space="preserve">8.1.Recursos de acessibilidade</w:t>
+      </w:r>
+    </w:p>
+    <w:p>
+      <w:pPr>
+        <w:tabs>
+          <w:tab w:val="left" w:leader="none" w:pos="3870"/>
+        </w:tabs>
+        <w:spacing w:after="240" w:before="240" w:line="360" w:lineRule="auto"/>
+        <w:ind w:left="1440" w:hanging="720"/>
+        <w:rPr>
+          <w:sz w:val="24"/>
+          <w:szCs w:val="24"/>
+        </w:rPr>
+      </w:pPr>
+      <w:bookmarkStart w:colFirst="0" w:colLast="0" w:name="_bxzou58ueogu" w:id="2"/>
+      <w:bookmarkEnd w:id="2"/>
+      <w:r>
+        <w:rPr>
+          <w:sz w:val="24"/>
+          <w:szCs w:val="24"/>
+          <w:rtl w:val="0"/>
+        </w:rPr>
+        <w:t xml:space="preserve">           </w:t>
+      </w:r>
+      <w:r>
+        <w:rPr>
+          <w:sz w:val="24"/>
+          <w:szCs w:val="24"/>
+          <w:rtl w:val="0"/>
+        </w:rPr>
+        <w:t xml:space="preserve">8.2.Testes de qualidade de software</w:t>
+      </w:r>
+    </w:p>
+    <w:p>
+      <w:pPr>
+        <w:tabs>
+          <w:tab w:val="left" w:leader="none" w:pos="3870"/>
+        </w:tabs>
+        <w:spacing w:after="240" w:before="240" w:line="360" w:lineRule="auto"/>
+        <w:ind w:left="1440" w:hanging="720"/>
+        <w:rPr>
+          <w:sz w:val="24"/>
+          <w:szCs w:val="24"/>
+        </w:rPr>
+      </w:pPr>
+      <w:bookmarkStart w:colFirst="0" w:colLast="0" w:name="_bxzou58ueogu" w:id="2"/>
+      <w:bookmarkEnd w:id="2"/>
+      <w:r>
+        <w:rPr>
+          <w:sz w:val="24"/>
+          <w:szCs w:val="24"/>
+          <w:rtl w:val="0"/>
+        </w:rPr>
+        <w:t xml:space="preserve">           </w:t>
+      </w:r>
+      <w:r>
+        <w:rPr>
+          <w:sz w:val="24"/>
+          <w:szCs w:val="24"/>
+          <w:rtl w:val="0"/>
+        </w:rPr>
+        <w:t xml:space="preserve">8.3.Testes de jogabilidade e usabilidade</w:t>
+      </w:r>
+    </w:p>
+    <w:p>
+      <w:pPr>
+        <w:tabs>
+          <w:tab w:val="left" w:leader="none" w:pos="3870"/>
+        </w:tabs>
+        <w:spacing w:after="240" w:before="240" w:line="360" w:lineRule="auto"/>
+        <w:ind w:left="1440" w:hanging="720"/>
+        <w:rPr>
+          <w:sz w:val="24"/>
+          <w:szCs w:val="24"/>
+        </w:rPr>
+      </w:pPr>
+      <w:bookmarkStart w:colFirst="0" w:colLast="0" w:name="_bxzou58ueogu" w:id="2"/>
+      <w:bookmarkEnd w:id="2"/>
+      <w:r>
+        <w:rPr>
+          <w:sz w:val="24"/>
+          <w:szCs w:val="24"/>
+          <w:rtl w:val="0"/>
+        </w:rPr>
+        <w:t xml:space="preserve">           </w:t>
+      </w:r>
+      <w:r>
+        <w:rPr>
+          <w:sz w:val="24"/>
+          <w:szCs w:val="24"/>
+          <w:rtl w:val="0"/>
+        </w:rPr>
+        <w:t xml:space="preserve">8.4.Testes de experiências de jogo</w:t>
+      </w:r>
+    </w:p>
+    <w:p>
+      <w:pPr>
+        <w:tabs>
+          <w:tab w:val="left" w:leader="none" w:pos="3870"/>
+        </w:tabs>
+        <w:spacing w:after="240" w:before="240" w:line="360" w:lineRule="auto"/>
+        <w:ind w:left="720" w:firstLine="0"/>
+        <w:rPr>
+          <w:b w:val="1"/>
+          <w:sz w:val="24"/>
+          <w:szCs w:val="24"/>
+        </w:rPr>
+      </w:pPr>
+      <w:bookmarkStart w:colFirst="0" w:colLast="0" w:name="_bxzou58ueogu" w:id="2"/>
+      <w:bookmarkEnd w:id="2"/>
+      <w:r>
+        <w:rPr>
+          <w:b w:val="1"/>
+          <w:sz w:val="24"/>
+          <w:szCs w:val="24"/>
+          <w:rtl w:val="0"/>
+        </w:rPr>
+        <w:t xml:space="preserve">9. Referências</w:t>
+      </w:r>
+    </w:p>
+    <w:p>
+      <w:pPr>
+        <w:tabs>
+          <w:tab w:val="left" w:leader="none" w:pos="3870"/>
+        </w:tabs>
+        <w:spacing w:after="240" w:before="240" w:line="360" w:lineRule="auto"/>
+        <w:ind w:left="1440" w:hanging="720"/>
+        <w:rPr>
+          <w:b w:val="1"/>
+          <w:sz w:val="24"/>
+          <w:szCs w:val="24"/>
+        </w:rPr>
+      </w:pPr>
+      <w:bookmarkStart w:colFirst="0" w:colLast="0" w:name="_bxzou58ueogu" w:id="2"/>
+      <w:bookmarkEnd w:id="2"/>
+      <w:r>
+        <w:rPr>
+          <w:b w:val="1"/>
+          <w:sz w:val="24"/>
+          <w:szCs w:val="24"/>
+          <w:rtl w:val="0"/>
+        </w:rPr>
+        <w:t xml:space="preserve">          </w:t>
+        <w:tab/>
+        <w:t xml:space="preserve">Apêndice A</w:t>
+      </w:r>
+    </w:p>
+    <w:p>
+      <w:pPr>
+        <w:tabs>
+          <w:tab w:val="left" w:leader="none" w:pos="3870"/>
+        </w:tabs>
+        <w:spacing w:after="240" w:before="240" w:line="360" w:lineRule="auto"/>
+        <w:ind w:left="1440" w:hanging="720"/>
+        <w:rPr>
+          <w:b w:val="1"/>
+          <w:sz w:val="24"/>
+          <w:szCs w:val="24"/>
+        </w:rPr>
+      </w:pPr>
+      <w:bookmarkStart w:colFirst="0" w:colLast="0" w:name="_bxzou58ueogu" w:id="2"/>
+      <w:bookmarkEnd w:id="2"/>
+      <w:r>
+        <w:rPr>
+          <w:b w:val="1"/>
+          <w:sz w:val="24"/>
+          <w:szCs w:val="24"/>
+          <w:rtl w:val="0"/>
+        </w:rPr>
+        <w:t xml:space="preserve">           Apêndice B</w:t>
+      </w:r>
+    </w:p>
+    <w:p>
+      <w:pPr>
+        <w:keepNext w:val="0"/>
+        <w:keepLines w:val="0"/>
+        <w:pageBreakBefore w:val="0"/>
+        <w:widowControl w:val="1"/>
+        <w:pBdr>
+          <w:top w:space="0" w:sz="0" w:val="nil"/>
+          <w:left w:space="0" w:sz="0" w:val="nil"/>
+          <w:bottom w:space="0" w:sz="0" w:val="nil"/>
+          <w:right w:space="0" w:sz="0" w:val="nil"/>
+          <w:between w:space="0" w:sz="0" w:val="nil"/>
+        </w:pBdr>
+        <w:shd w:fill="auto" w:val="clear"/>
+        <w:tabs>
+          <w:tab w:val="left" w:leader="none" w:pos="3870"/>
+        </w:tabs>
+        <w:spacing w:after="120" w:before="120" w:line="360" w:lineRule="auto"/>
+        <w:ind w:left="0" w:right="0" w:firstLine="0"/>
+        <w:jc w:val="left"/>
+        <w:rPr>
+          <w:rFonts w:ascii="Times New Roman" w:cs="Times New Roman" w:eastAsia="Times New Roman" w:hAnsi="Times New Roman"/>
+          <w:sz w:val="24"/>
+          <w:szCs w:val="24"/>
+        </w:rPr>
+      </w:pPr>
+      <w:bookmarkStart w:colFirst="0" w:colLast="0" w:name="_bxzou58ueogu" w:id="2"/>
+      <w:bookmarkEnd w:id="2"/>
       <w:r>
         <w:rPr>
           <w:rtl w:val="0"/>
@@ -1039,8 +2334,8 @@
           <w:szCs w:val="36"/>
         </w:rPr>
       </w:pPr>
-      <w:bookmarkStart w:colFirst="0" w:colLast="0" w:name="_30j0zll" w:id="1"/>
-      <w:bookmarkEnd w:id="1"/>
+      <w:bookmarkStart w:colFirst="0" w:colLast="0" w:name="_30j0zll" w:id="3"/>
+      <w:bookmarkEnd w:id="3"/>
       <w:r>
         <w:rPr>
           <w:rFonts w:ascii="Times New Roman" w:cs="Times New Roman" w:eastAsia="Times New Roman" w:hAnsi="Times New Roman"/>
@@ -1055,21 +2350,17 @@
       <w:pPr>
         <w:keepNext w:val="1"/>
         <w:keepLines w:val="1"/>
-        <w:numPr>
-          <w:ilvl w:val="0"/>
-          <w:numId w:val="2"/>
-        </w:numPr>
         <w:shd w:fill="000000" w:val="clear"/>
         <w:spacing w:before="240" w:line="360" w:lineRule="auto"/>
-        <w:ind w:left="0" w:right="7920" w:firstLine="0"/>
+        <w:ind w:right="7920"/>
         <w:jc w:val="both"/>
         <w:rPr>
           <w:sz w:val="8"/>
           <w:szCs w:val="8"/>
         </w:rPr>
       </w:pPr>
-      <w:bookmarkStart w:colFirst="0" w:colLast="0" w:name="_1fob9te" w:id="2"/>
-      <w:bookmarkEnd w:id="2"/>
+      <w:bookmarkStart w:colFirst="0" w:colLast="0" w:name="_1fob9te" w:id="4"/>
+      <w:bookmarkEnd w:id="4"/>
       <w:r>
         <w:rPr>
           <w:rtl w:val="0"/>
@@ -1099,8 +2390,8 @@
           <w:szCs w:val="24"/>
         </w:rPr>
       </w:pPr>
-      <w:bookmarkStart w:colFirst="0" w:colLast="0" w:name="_3znysh7" w:id="3"/>
-      <w:bookmarkEnd w:id="3"/>
+      <w:bookmarkStart w:colFirst="0" w:colLast="0" w:name="_3znysh7" w:id="5"/>
+      <w:bookmarkEnd w:id="5"/>
       <w:r>
         <w:rPr>
           <w:rtl w:val="0"/>
@@ -1133,8 +2424,8 @@
           <w:szCs w:val="24"/>
         </w:rPr>
       </w:pPr>
-      <w:bookmarkStart w:colFirst="0" w:colLast="0" w:name="_2et92p0" w:id="4"/>
-      <w:bookmarkEnd w:id="4"/>
+      <w:bookmarkStart w:colFirst="0" w:colLast="0" w:name="_2et92p0" w:id="6"/>
+      <w:bookmarkEnd w:id="6"/>
       <w:r>
         <w:rPr>
           <w:i w:val="0"/>
@@ -2862,8 +4153,8 @@
           <w:vertAlign w:val="baseline"/>
         </w:rPr>
       </w:pPr>
-      <w:bookmarkStart w:colFirst="0" w:colLast="0" w:name="_tyjcwt" w:id="5"/>
-      <w:bookmarkEnd w:id="5"/>
+      <w:bookmarkStart w:colFirst="0" w:colLast="0" w:name="_tyjcwt" w:id="7"/>
+      <w:bookmarkEnd w:id="7"/>
       <w:r>
         <w:rPr>
           <w:rtl w:val="0"/>
@@ -3913,8 +5204,8 @@
           <w:vertAlign w:val="baseline"/>
         </w:rPr>
       </w:pPr>
-      <w:bookmarkStart w:colFirst="0" w:colLast="0" w:name="_3dy6vkm" w:id="6"/>
-      <w:bookmarkEnd w:id="6"/>
+      <w:bookmarkStart w:colFirst="0" w:colLast="0" w:name="_3dy6vkm" w:id="8"/>
+      <w:bookmarkEnd w:id="8"/>
       <w:r>
         <w:rPr>
           <w:rtl w:val="0"/>
@@ -3987,8 +5278,8 @@
           <w:szCs w:val="36"/>
         </w:rPr>
       </w:pPr>
-      <w:bookmarkStart w:colFirst="0" w:colLast="0" w:name="_1t3h5sf" w:id="7"/>
-      <w:bookmarkEnd w:id="7"/>
+      <w:bookmarkStart w:colFirst="0" w:colLast="0" w:name="_1t3h5sf" w:id="9"/>
+      <w:bookmarkEnd w:id="9"/>
       <w:r>
         <w:fldChar w:fldCharType="end"/>
       </w:r>
@@ -4209,8 +5500,8 @@
           <w:vertAlign w:val="baseline"/>
         </w:rPr>
       </w:pPr>
-      <w:bookmarkStart w:colFirst="0" w:colLast="0" w:name="_4d34og8" w:id="8"/>
-      <w:bookmarkEnd w:id="8"/>
+      <w:bookmarkStart w:colFirst="0" w:colLast="0" w:name="_4d34og8" w:id="10"/>
+      <w:bookmarkEnd w:id="10"/>
       <w:r>
         <w:rPr>
           <w:rtl w:val="0"/>
@@ -4505,8 +5796,8 @@
           <w:vertAlign w:val="baseline"/>
         </w:rPr>
       </w:pPr>
-      <w:bookmarkStart w:colFirst="0" w:colLast="0" w:name="_2s8eyo1" w:id="9"/>
-      <w:bookmarkEnd w:id="9"/>
+      <w:bookmarkStart w:colFirst="0" w:colLast="0" w:name="_2s8eyo1" w:id="11"/>
+      <w:bookmarkEnd w:id="11"/>
       <w:r>
         <w:rPr>
           <w:rtl w:val="0"/>
@@ -4620,16 +5911,16 @@
           <w:smallCaps w:val="0"/>
           <w:strike w:val="0"/>
           <w:color w:val="000000"/>
-          <w:sz w:val="30"/>
-          <w:szCs w:val="30"/>
+          <w:sz w:val="24"/>
+          <w:szCs w:val="24"/>
           <w:shd w:fill="auto" w:val="clear"/>
           <w:vertAlign w:val="baseline"/>
         </w:rPr>
       </w:pPr>
       <w:r>
         <w:rPr>
-          <w:sz w:val="30"/>
-          <w:szCs w:val="30"/>
+          <w:sz w:val="24"/>
+          <w:szCs w:val="24"/>
           <w:rtl w:val="0"/>
         </w:rPr>
         <w:t xml:space="preserve">Visão Geral do Jogo</w:t>
@@ -6253,8 +7544,8 @@
           <w:szCs w:val="18"/>
         </w:rPr>
       </w:pPr>
-      <w:bookmarkStart w:colFirst="0" w:colLast="0" w:name="_17dp8vu" w:id="10"/>
-      <w:bookmarkEnd w:id="10"/>
+      <w:bookmarkStart w:colFirst="0" w:colLast="0" w:name="_17dp8vu" w:id="12"/>
+      <w:bookmarkEnd w:id="12"/>
       <w:r>
         <w:rPr>
           <w:rtl w:val="0"/>
@@ -6282,8 +7573,8 @@
           <w:szCs w:val="36"/>
         </w:rPr>
       </w:pPr>
-      <w:bookmarkStart w:colFirst="0" w:colLast="0" w:name="_3rdcrjn" w:id="11"/>
-      <w:bookmarkEnd w:id="11"/>
+      <w:bookmarkStart w:colFirst="0" w:colLast="0" w:name="_3rdcrjn" w:id="13"/>
+      <w:bookmarkEnd w:id="13"/>
       <w:r>
         <w:rPr>
           <w:rFonts w:ascii="Times New Roman" w:cs="Times New Roman" w:eastAsia="Times New Roman" w:hAnsi="Times New Roman"/>
@@ -6330,8 +7621,8 @@
           <w:vertAlign w:val="baseline"/>
         </w:rPr>
       </w:pPr>
-      <w:bookmarkStart w:colFirst="0" w:colLast="0" w:name="_26in1rg" w:id="12"/>
-      <w:bookmarkEnd w:id="12"/>
+      <w:bookmarkStart w:colFirst="0" w:colLast="0" w:name="_26in1rg" w:id="14"/>
+      <w:bookmarkEnd w:id="14"/>
       <w:r>
         <w:rPr>
           <w:rtl w:val="0"/>
@@ -6750,8 +8041,8 @@
           <w:vertAlign w:val="baseline"/>
         </w:rPr>
       </w:pPr>
-      <w:bookmarkStart w:colFirst="0" w:colLast="0" w:name="_lnxbz9" w:id="13"/>
-      <w:bookmarkEnd w:id="13"/>
+      <w:bookmarkStart w:colFirst="0" w:colLast="0" w:name="_lnxbz9" w:id="15"/>
+      <w:bookmarkEnd w:id="15"/>
       <w:r>
         <w:rPr>
           <w:rtl w:val="0"/>
@@ -6937,8 +8228,8 @@
           <w:vertAlign w:val="baseline"/>
         </w:rPr>
       </w:pPr>
-      <w:bookmarkStart w:colFirst="0" w:colLast="0" w:name="_35nkun2" w:id="14"/>
-      <w:bookmarkEnd w:id="14"/>
+      <w:bookmarkStart w:colFirst="0" w:colLast="0" w:name="_35nkun2" w:id="16"/>
+      <w:bookmarkEnd w:id="16"/>
       <w:r>
         <w:rPr>
           <w:rtl w:val="0"/>
@@ -8856,8 +10147,8 @@
           <w:szCs w:val="24"/>
         </w:rPr>
       </w:pPr>
-      <w:bookmarkStart w:colFirst="0" w:colLast="0" w:name="_n10d681lz8jv" w:id="15"/>
-      <w:bookmarkEnd w:id="15"/>
+      <w:bookmarkStart w:colFirst="0" w:colLast="0" w:name="_n10d681lz8jv" w:id="17"/>
+      <w:bookmarkEnd w:id="17"/>
       <w:r>
         <w:rPr>
           <w:sz w:val="24"/>
@@ -9239,7 +10530,38 @@
     <w:p>
       <w:pPr>
         <w:spacing w:after="120" w:before="120" w:line="360" w:lineRule="auto"/>
-        <w:jc w:val="both"/>
+        <w:jc w:val="center"/>
+        <w:rPr>
+          <w:sz w:val="24"/>
+          <w:szCs w:val="24"/>
+        </w:rPr>
+      </w:pPr>
+      <w:r>
+        <w:rPr>
+          <w:sz w:val="24"/>
+          <w:szCs w:val="24"/>
+          <w:rtl w:val="0"/>
+        </w:rPr>
+        <w:t xml:space="preserve">    </w:t>
+      </w:r>
+      <w:r>
+        <w:rPr>
+          <w:sz w:val="20"/>
+          <w:szCs w:val="20"/>
+          <w:rtl w:val="0"/>
+        </w:rPr>
+        <w:t xml:space="preserve">Figura 4 - Fluxograma             Figura 4 - Fluxograma              Figura 4 - Fluxograma</w:t>
+      </w:r>
+      <w:r>
+        <w:rPr>
+          <w:rtl w:val="0"/>
+        </w:rPr>
+      </w:r>
+    </w:p>
+    <w:p>
+      <w:pPr>
+        <w:spacing w:after="120" w:before="120" w:line="360" w:lineRule="auto"/>
+        <w:jc w:val="center"/>
         <w:rPr>
           <w:sz w:val="24"/>
           <w:szCs w:val="24"/>
@@ -9254,12 +10576,12 @@
           <wp:inline distB="114300" distT="114300" distL="114300" distR="114300">
             <wp:extent cx="1650855" cy="2932838"/>
             <wp:effectExtent b="0" l="0" r="0" t="0"/>
-            <wp:docPr id="13" name="image1.png"/>
+            <wp:docPr id="13" name="image4.png"/>
             <a:graphic>
               <a:graphicData uri="http://schemas.openxmlformats.org/drawingml/2006/picture">
                 <pic:pic>
                   <pic:nvPicPr>
-                    <pic:cNvPr id="0" name="image1.png"/>
+                    <pic:cNvPr id="0" name="image4.png"/>
                     <pic:cNvPicPr preferRelativeResize="0"/>
                   </pic:nvPicPr>
                   <pic:blipFill>
@@ -9292,12 +10614,12 @@
           <wp:inline distB="114300" distT="114300" distL="114300" distR="114300">
             <wp:extent cx="1609725" cy="2952461"/>
             <wp:effectExtent b="0" l="0" r="0" t="0"/>
-            <wp:docPr id="5" name="image5.png"/>
+            <wp:docPr id="5" name="image14.png"/>
             <a:graphic>
               <a:graphicData uri="http://schemas.openxmlformats.org/drawingml/2006/picture">
                 <pic:pic>
                   <pic:nvPicPr>
-                    <pic:cNvPr id="0" name="image5.png"/>
+                    <pic:cNvPr id="0" name="image14.png"/>
                     <pic:cNvPicPr preferRelativeResize="0"/>
                   </pic:nvPicPr>
                   <pic:blipFill>
@@ -9330,12 +10652,12 @@
           <wp:inline distB="114300" distT="114300" distL="114300" distR="114300">
             <wp:extent cx="1653060" cy="2963137"/>
             <wp:effectExtent b="0" l="0" r="0" t="0"/>
-            <wp:docPr id="15" name="image3.png"/>
+            <wp:docPr id="15" name="image5.png"/>
             <a:graphic>
               <a:graphicData uri="http://schemas.openxmlformats.org/drawingml/2006/picture">
                 <pic:pic>
                   <pic:nvPicPr>
-                    <pic:cNvPr id="0" name="image3.png"/>
+                    <pic:cNvPr id="0" name="image5.png"/>
                     <pic:cNvPicPr preferRelativeResize="0"/>
                   </pic:nvPicPr>
                   <pic:blipFill>
@@ -9368,6 +10690,29 @@
     <w:p>
       <w:pPr>
         <w:spacing w:after="120" w:before="120" w:line="360" w:lineRule="auto"/>
+        <w:jc w:val="center"/>
+        <w:rPr>
+          <w:sz w:val="24"/>
+          <w:szCs w:val="24"/>
+        </w:rPr>
+      </w:pPr>
+      <w:r>
+        <w:rPr>
+          <w:sz w:val="20"/>
+          <w:szCs w:val="20"/>
+          <w:rtl w:val="0"/>
+        </w:rPr>
+        <w:t xml:space="preserve">Fonte: Autores</w:t>
+      </w:r>
+      <w:r>
+        <w:rPr>
+          <w:rtl w:val="0"/>
+        </w:rPr>
+      </w:r>
+    </w:p>
+    <w:p>
+      <w:pPr>
+        <w:spacing w:after="120" w:before="120" w:line="360" w:lineRule="auto"/>
         <w:jc w:val="both"/>
         <w:rPr>
           <w:sz w:val="24"/>
@@ -9430,8 +10775,8 @@
           <w:szCs w:val="24"/>
         </w:rPr>
       </w:pPr>
-      <w:bookmarkStart w:colFirst="0" w:colLast="0" w:name="_44sinio" w:id="16"/>
-      <w:bookmarkEnd w:id="16"/>
+      <w:bookmarkStart w:colFirst="0" w:colLast="0" w:name="_44sinio" w:id="18"/>
+      <w:bookmarkEnd w:id="18"/>
       <w:r>
         <w:rPr>
           <w:rtl w:val="0"/>
@@ -9578,8 +10923,8 @@
           <w:vertAlign w:val="baseline"/>
         </w:rPr>
       </w:pPr>
-      <w:bookmarkStart w:colFirst="0" w:colLast="0" w:name="_2jxsxqh" w:id="17"/>
-      <w:bookmarkEnd w:id="17"/>
+      <w:bookmarkStart w:colFirst="0" w:colLast="0" w:name="_2jxsxqh" w:id="19"/>
+      <w:bookmarkEnd w:id="19"/>
       <w:r>
         <w:rPr>
           <w:sz w:val="24"/>
@@ -9731,8 +11076,8 @@
           <w:vertAlign w:val="baseline"/>
         </w:rPr>
       </w:pPr>
-      <w:bookmarkStart w:colFirst="0" w:colLast="0" w:name="_z337ya" w:id="18"/>
-      <w:bookmarkEnd w:id="18"/>
+      <w:bookmarkStart w:colFirst="0" w:colLast="0" w:name="_z337ya" w:id="20"/>
+      <w:bookmarkEnd w:id="20"/>
       <w:r>
         <w:rPr>
           <w:rtl w:val="0"/>
@@ -9760,8 +11105,8 @@
           <w:szCs w:val="36"/>
         </w:rPr>
       </w:pPr>
-      <w:bookmarkStart w:colFirst="0" w:colLast="0" w:name="_3j2qqm3" w:id="19"/>
-      <w:bookmarkEnd w:id="19"/>
+      <w:bookmarkStart w:colFirst="0" w:colLast="0" w:name="_3j2qqm3" w:id="21"/>
+      <w:bookmarkEnd w:id="21"/>
       <w:r>
         <w:rPr>
           <w:rFonts w:ascii="Times New Roman" w:cs="Times New Roman" w:eastAsia="Times New Roman" w:hAnsi="Times New Roman"/>
@@ -9802,8 +11147,8 @@
           <w:vertAlign w:val="baseline"/>
         </w:rPr>
       </w:pPr>
-      <w:bookmarkStart w:colFirst="0" w:colLast="0" w:name="_1y810tw" w:id="20"/>
-      <w:bookmarkEnd w:id="20"/>
+      <w:bookmarkStart w:colFirst="0" w:colLast="0" w:name="_1y810tw" w:id="22"/>
+      <w:bookmarkEnd w:id="22"/>
       <w:r>
         <w:rPr>
           <w:rtl w:val="0"/>
@@ -10146,7 +11491,7 @@
           <w:szCs w:val="20"/>
           <w:rtl w:val="0"/>
         </w:rPr>
-        <w:t xml:space="preserve">                                                                               Figura 1 - Fluxograma</w:t>
+        <w:t xml:space="preserve">                                                                               Figura 4 - Fluxograma</w:t>
       </w:r>
     </w:p>
     <w:p>
@@ -10168,12 +11513,12 @@
           <wp:inline distB="114300" distT="114300" distL="114300" distR="114300">
             <wp:extent cx="6286500" cy="5216977"/>
             <wp:effectExtent b="0" l="0" r="0" t="0"/>
-            <wp:docPr id="16" name="image10.png"/>
+            <wp:docPr id="16" name="image3.png"/>
             <a:graphic>
               <a:graphicData uri="http://schemas.openxmlformats.org/drawingml/2006/picture">
                 <pic:pic>
                   <pic:nvPicPr>
-                    <pic:cNvPr id="0" name="image10.png"/>
+                    <pic:cNvPr id="0" name="image3.png"/>
                     <pic:cNvPicPr preferRelativeResize="0"/>
                   </pic:nvPicPr>
                   <pic:blipFill>
@@ -10411,7 +11756,7 @@
           <w:szCs w:val="20"/>
           <w:rtl w:val="0"/>
         </w:rPr>
-        <w:t xml:space="preserve">  Figura 2 - Personagem Principal</w:t>
+        <w:t xml:space="preserve">  Figura 5 - Personagem Principal</w:t>
       </w:r>
       <w:r>
         <w:rPr>
@@ -10438,12 +11783,12 @@
           <wp:inline distB="114300" distT="114300" distL="114300" distR="114300">
             <wp:extent cx="914400" cy="914400"/>
             <wp:effectExtent b="0" l="0" r="0" t="0"/>
-            <wp:docPr id="17" name="image14.gif"/>
+            <wp:docPr id="17" name="image12.gif"/>
             <a:graphic>
               <a:graphicData uri="http://schemas.openxmlformats.org/drawingml/2006/picture">
                 <pic:pic>
                   <pic:nvPicPr>
-                    <pic:cNvPr id="0" name="image14.gif"/>
+                    <pic:cNvPr id="0" name="image12.gif"/>
                     <pic:cNvPicPr preferRelativeResize="0"/>
                   </pic:nvPicPr>
                   <pic:blipFill>
@@ -10543,7 +11888,7 @@
           <w:szCs w:val="20"/>
           <w:rtl w:val="0"/>
         </w:rPr>
-        <w:t xml:space="preserve">                                                              Figura 3 - Instrutor</w:t>
+        <w:t xml:space="preserve">                                                              Figura 5 - Instrutor</w:t>
       </w:r>
       <w:r>
         <w:rPr>
@@ -10563,12 +11908,12 @@
           <wp:inline distB="114300" distT="114300" distL="114300" distR="114300">
             <wp:extent cx="923201" cy="1182042"/>
             <wp:effectExtent b="0" l="0" r="0" t="0"/>
-            <wp:docPr id="10" name="image12.png"/>
+            <wp:docPr id="10" name="image1.png"/>
             <a:graphic>
               <a:graphicData uri="http://schemas.openxmlformats.org/drawingml/2006/picture">
                 <pic:pic>
                   <pic:nvPicPr>
-                    <pic:cNvPr id="0" name="image12.png"/>
+                    <pic:cNvPr id="0" name="image1.png"/>
                     <pic:cNvPicPr preferRelativeResize="0"/>
                   </pic:nvPicPr>
                   <pic:blipFill>
@@ -10684,8 +12029,8 @@
           <w:szCs w:val="36"/>
         </w:rPr>
       </w:pPr>
-      <w:bookmarkStart w:colFirst="0" w:colLast="0" w:name="_4i7ojhp" w:id="21"/>
-      <w:bookmarkEnd w:id="21"/>
+      <w:bookmarkStart w:colFirst="0" w:colLast="0" w:name="_4i7ojhp" w:id="23"/>
+      <w:bookmarkEnd w:id="23"/>
       <w:r>
         <w:rPr>
           <w:rFonts w:ascii="Times New Roman" w:cs="Times New Roman" w:eastAsia="Times New Roman" w:hAnsi="Times New Roman"/>
@@ -10779,7 +12124,7 @@
           <w:szCs w:val="20"/>
           <w:rtl w:val="0"/>
         </w:rPr>
-        <w:t xml:space="preserve"> Figura 4 - Telas do Jogo</w:t>
+        <w:t xml:space="preserve"> Figura 6 - Telas do Jogo</w:t>
       </w:r>
     </w:p>
     <w:p>
@@ -10801,12 +12146,12 @@
           <wp:inline distB="114300" distT="114300" distL="114300" distR="114300">
             <wp:extent cx="981075" cy="1924171"/>
             <wp:effectExtent b="0" l="0" r="0" t="0"/>
-            <wp:docPr id="9" name="image8.png"/>
+            <wp:docPr id="9" name="image2.png"/>
             <a:graphic>
               <a:graphicData uri="http://schemas.openxmlformats.org/drawingml/2006/picture">
                 <pic:pic>
                   <pic:nvPicPr>
-                    <pic:cNvPr id="0" name="image8.png"/>
+                    <pic:cNvPr id="0" name="image2.png"/>
                     <pic:cNvPicPr preferRelativeResize="0"/>
                   </pic:nvPicPr>
                   <pic:blipFill>
@@ -10839,12 +12184,12 @@
           <wp:inline distB="114300" distT="114300" distL="114300" distR="114300">
             <wp:extent cx="990600" cy="1914646"/>
             <wp:effectExtent b="0" l="0" r="0" t="0"/>
-            <wp:docPr id="8" name="image2.png"/>
+            <wp:docPr id="8" name="image6.png"/>
             <a:graphic>
               <a:graphicData uri="http://schemas.openxmlformats.org/drawingml/2006/picture">
                 <pic:pic>
                   <pic:nvPicPr>
-                    <pic:cNvPr id="0" name="image2.png"/>
+                    <pic:cNvPr id="0" name="image6.png"/>
                     <pic:cNvPicPr preferRelativeResize="0"/>
                   </pic:nvPicPr>
                   <pic:blipFill>
@@ -10877,12 +12222,12 @@
           <wp:inline distB="114300" distT="114300" distL="114300" distR="114300">
             <wp:extent cx="1008788" cy="1914525"/>
             <wp:effectExtent b="0" l="0" r="0" t="0"/>
-            <wp:docPr id="6" name="image6.png"/>
+            <wp:docPr id="6" name="image8.png"/>
             <a:graphic>
               <a:graphicData uri="http://schemas.openxmlformats.org/drawingml/2006/picture">
                 <pic:pic>
                   <pic:nvPicPr>
-                    <pic:cNvPr id="0" name="image6.png"/>
+                    <pic:cNvPr id="0" name="image8.png"/>
                     <pic:cNvPicPr preferRelativeResize="0"/>
                   </pic:nvPicPr>
                   <pic:blipFill>
@@ -10915,12 +12260,12 @@
           <wp:inline distB="114300" distT="114300" distL="114300" distR="114300">
             <wp:extent cx="1028700" cy="1914646"/>
             <wp:effectExtent b="0" l="0" r="0" t="0"/>
-            <wp:docPr id="7" name="image16.png"/>
+            <wp:docPr id="7" name="image7.png"/>
             <a:graphic>
               <a:graphicData uri="http://schemas.openxmlformats.org/drawingml/2006/picture">
                 <pic:pic>
                   <pic:nvPicPr>
-                    <pic:cNvPr id="0" name="image16.png"/>
+                    <pic:cNvPr id="0" name="image7.png"/>
                     <pic:cNvPicPr preferRelativeResize="0"/>
                   </pic:nvPicPr>
                   <pic:blipFill>
@@ -10991,12 +12336,12 @@
           <wp:inline distB="114300" distT="114300" distL="114300" distR="114300">
             <wp:extent cx="1008788" cy="1914525"/>
             <wp:effectExtent b="0" l="0" r="0" t="0"/>
-            <wp:docPr id="11" name="image7.png"/>
+            <wp:docPr id="11" name="image13.png"/>
             <a:graphic>
               <a:graphicData uri="http://schemas.openxmlformats.org/drawingml/2006/picture">
                 <pic:pic>
                   <pic:nvPicPr>
-                    <pic:cNvPr id="0" name="image7.png"/>
+                    <pic:cNvPr id="0" name="image13.png"/>
                     <pic:cNvPicPr preferRelativeResize="0"/>
                   </pic:nvPicPr>
                   <pic:blipFill>
@@ -18130,8 +19475,8 @@
           <w:szCs w:val="36"/>
         </w:rPr>
       </w:pPr>
-      <w:bookmarkStart w:colFirst="0" w:colLast="0" w:name="_2xcytpi" w:id="22"/>
-      <w:bookmarkEnd w:id="22"/>
+      <w:bookmarkStart w:colFirst="0" w:colLast="0" w:name="_2xcytpi" w:id="24"/>
+      <w:bookmarkEnd w:id="24"/>
       <w:r>
         <w:rPr>
           <w:rFonts w:ascii="Times New Roman" w:cs="Times New Roman" w:eastAsia="Times New Roman" w:hAnsi="Times New Roman"/>
@@ -18401,8 +19746,8 @@
           <w:szCs w:val="36"/>
         </w:rPr>
       </w:pPr>
-      <w:bookmarkStart w:colFirst="0" w:colLast="0" w:name="_1ci93xb" w:id="23"/>
-      <w:bookmarkEnd w:id="23"/>
+      <w:bookmarkStart w:colFirst="0" w:colLast="0" w:name="_1ci93xb" w:id="25"/>
+      <w:bookmarkEnd w:id="25"/>
       <w:r>
         <w:rPr>
           <w:rFonts w:ascii="Times New Roman" w:cs="Times New Roman" w:eastAsia="Times New Roman" w:hAnsi="Times New Roman"/>
@@ -18598,7 +19943,7 @@
           <w:szCs w:val="20"/>
           <w:rtl w:val="0"/>
         </w:rPr>
-        <w:t xml:space="preserve">                                                        Figura 5 - Matriz SWOT</w:t>
+        <w:t xml:space="preserve">                                                        Figura 7 - Matriz SWOT</w:t>
       </w:r>
     </w:p>
     <w:p>
@@ -18764,7 +20109,7 @@
           <w:szCs w:val="20"/>
           <w:rtl w:val="0"/>
         </w:rPr>
-        <w:t xml:space="preserve">                                                                           Figura 6 - 5 Forças de Po</w:t>
+        <w:t xml:space="preserve">                                                                           Figura 8 - 5 Forças de Po</w:t>
       </w:r>
     </w:p>
     <w:p>
@@ -18800,12 +20145,12 @@
           <wp:inline distB="114300" distT="114300" distL="114300" distR="114300">
             <wp:extent cx="6330225" cy="4152900"/>
             <wp:effectExtent b="25400" l="25400" r="25400" t="25400"/>
-            <wp:docPr id="12" name="image15.png"/>
+            <wp:docPr id="12" name="image16.png"/>
             <a:graphic>
               <a:graphicData uri="http://schemas.openxmlformats.org/drawingml/2006/picture">
                 <pic:pic>
                   <pic:nvPicPr>
-                    <pic:cNvPr id="0" name="image15.png"/>
+                    <pic:cNvPr id="0" name="image16.png"/>
                     <pic:cNvPicPr preferRelativeResize="0"/>
                   </pic:nvPicPr>
                   <pic:blipFill>
@@ -18971,26 +20316,6 @@
       <w:pPr>
         <w:keepNext w:val="1"/>
         <w:keepLines w:val="1"/>
-        <w:shd w:fill="000000" w:val="clear"/>
-        <w:spacing w:before="240" w:line="360" w:lineRule="auto"/>
-        <w:ind w:right="7920"/>
-        <w:jc w:val="both"/>
-        <w:rPr>
-          <w:rFonts w:ascii="Manrope Medium" w:cs="Manrope Medium" w:eastAsia="Manrope Medium" w:hAnsi="Manrope Medium"/>
-          <w:sz w:val="8"/>
-          <w:szCs w:val="8"/>
-        </w:rPr>
-      </w:pPr>
-      <w:r>
-        <w:rPr>
-          <w:rtl w:val="0"/>
-        </w:rPr>
-      </w:r>
-    </w:p>
-    <w:p>
-      <w:pPr>
-        <w:keepNext w:val="1"/>
-        <w:keepLines w:val="1"/>
         <w:numPr>
           <w:ilvl w:val="1"/>
           <w:numId w:val="4"/>
@@ -19221,7 +20546,7 @@
           <w:szCs w:val="20"/>
           <w:rtl w:val="0"/>
         </w:rPr>
-        <w:t xml:space="preserve">Figura 7 - </w:t>
+        <w:t xml:space="preserve">Figura 9 - </w:t>
       </w:r>
       <w:r>
         <w:rPr>
@@ -19259,12 +20584,12 @@
           <wp:inline distB="114300" distT="114300" distL="114300" distR="114300">
             <wp:extent cx="7190513" cy="3133725"/>
             <wp:effectExtent b="0" l="0" r="0" t="0"/>
-            <wp:docPr id="2" name="image4.png"/>
+            <wp:docPr id="2" name="image10.png"/>
             <a:graphic>
               <a:graphicData uri="http://schemas.openxmlformats.org/drawingml/2006/picture">
                 <pic:pic>
                   <pic:nvPicPr>
-                    <pic:cNvPr id="0" name="image4.png"/>
+                    <pic:cNvPr id="0" name="image10.png"/>
                     <pic:cNvPicPr preferRelativeResize="0"/>
                   </pic:nvPicPr>
                   <pic:blipFill>
@@ -19589,7 +20914,7 @@
           <w:szCs w:val="20"/>
           <w:rtl w:val="0"/>
         </w:rPr>
-        <w:t xml:space="preserve">Figura 8 - Matriz de Risco (Ameaça)</w:t>
+        <w:t xml:space="preserve">Figura 10  - Matriz de Risco (Ameaça)</w:t>
       </w:r>
     </w:p>
     <w:tbl>
@@ -21708,7 +23033,7 @@
           <w:szCs w:val="20"/>
           <w:rtl w:val="0"/>
         </w:rPr>
-        <w:t xml:space="preserve">Figura 9 - Matriz de Risco (Oportunidades)</w:t>
+        <w:t xml:space="preserve">Figura 11 - Matriz de Risco (Oportunidades)</w:t>
       </w:r>
       <w:r>
         <w:rPr>
@@ -23292,8 +24617,8 @@
           <w:szCs w:val="36"/>
         </w:rPr>
       </w:pPr>
-      <w:bookmarkStart w:colFirst="0" w:colLast="0" w:name="_2bn6wsx" w:id="24"/>
-      <w:bookmarkEnd w:id="24"/>
+      <w:bookmarkStart w:colFirst="0" w:colLast="0" w:name="_2bn6wsx" w:id="26"/>
+      <w:bookmarkEnd w:id="26"/>
       <w:r>
         <w:rPr>
           <w:rFonts w:ascii="Times New Roman" w:cs="Times New Roman" w:eastAsia="Times New Roman" w:hAnsi="Times New Roman"/>
@@ -24056,8 +25381,8 @@
           <w:szCs w:val="36"/>
         </w:rPr>
       </w:pPr>
-      <w:bookmarkStart w:colFirst="0" w:colLast="0" w:name="_qsh70q" w:id="25"/>
-      <w:bookmarkEnd w:id="25"/>
+      <w:bookmarkStart w:colFirst="0" w:colLast="0" w:name="_qsh70q" w:id="27"/>
+      <w:bookmarkEnd w:id="27"/>
       <w:r>
         <w:rPr>
           <w:rFonts w:ascii="Times New Roman" w:cs="Times New Roman" w:eastAsia="Times New Roman" w:hAnsi="Times New Roman"/>
@@ -24078,8 +25403,8 @@
           <w:szCs w:val="24"/>
         </w:rPr>
       </w:pPr>
-      <w:bookmarkStart w:colFirst="0" w:colLast="0" w:name="_nyno2o7broc1" w:id="26"/>
-      <w:bookmarkEnd w:id="26"/>
+      <w:bookmarkStart w:colFirst="0" w:colLast="0" w:name="_nyno2o7broc1" w:id="28"/>
+      <w:bookmarkEnd w:id="28"/>
       <w:r>
         <w:rPr>
           <w:rFonts w:ascii="Times New Roman" w:cs="Times New Roman" w:eastAsia="Times New Roman" w:hAnsi="Times New Roman"/>
@@ -24129,8 +25454,8 @@
           <w:szCs w:val="24"/>
         </w:rPr>
       </w:pPr>
-      <w:bookmarkStart w:colFirst="0" w:colLast="0" w:name="_nyno2o7broc1" w:id="26"/>
-      <w:bookmarkEnd w:id="26"/>
+      <w:bookmarkStart w:colFirst="0" w:colLast="0" w:name="_nyno2o7broc1" w:id="28"/>
+      <w:bookmarkEnd w:id="28"/>
       <w:r>
         <w:rPr>
           <w:rFonts w:ascii="Times New Roman" w:cs="Times New Roman" w:eastAsia="Times New Roman" w:hAnsi="Times New Roman"/>
@@ -24200,8 +25525,8 @@
           <w:szCs w:val="24"/>
         </w:rPr>
       </w:pPr>
-      <w:bookmarkStart w:colFirst="0" w:colLast="0" w:name="_nyno2o7broc1" w:id="26"/>
-      <w:bookmarkEnd w:id="26"/>
+      <w:bookmarkStart w:colFirst="0" w:colLast="0" w:name="_nyno2o7broc1" w:id="28"/>
+      <w:bookmarkEnd w:id="28"/>
       <w:r>
         <w:rPr>
           <w:rFonts w:ascii="Times New Roman" w:cs="Times New Roman" w:eastAsia="Times New Roman" w:hAnsi="Times New Roman"/>
@@ -24251,8 +25576,8 @@
           <w:szCs w:val="24"/>
         </w:rPr>
       </w:pPr>
-      <w:bookmarkStart w:colFirst="0" w:colLast="0" w:name="_nyno2o7broc1" w:id="26"/>
-      <w:bookmarkEnd w:id="26"/>
+      <w:bookmarkStart w:colFirst="0" w:colLast="0" w:name="_nyno2o7broc1" w:id="28"/>
+      <w:bookmarkEnd w:id="28"/>
       <w:r>
         <w:rPr>
           <w:rFonts w:ascii="Times New Roman" w:cs="Times New Roman" w:eastAsia="Times New Roman" w:hAnsi="Times New Roman"/>
@@ -24283,8 +25608,8 @@
           <w:szCs w:val="24"/>
         </w:rPr>
       </w:pPr>
-      <w:bookmarkStart w:colFirst="0" w:colLast="0" w:name="_nyno2o7broc1" w:id="26"/>
-      <w:bookmarkEnd w:id="26"/>
+      <w:bookmarkStart w:colFirst="0" w:colLast="0" w:name="_nyno2o7broc1" w:id="28"/>
+      <w:bookmarkEnd w:id="28"/>
       <w:r>
         <w:rPr>
           <w:rFonts w:ascii="Times New Roman" w:cs="Times New Roman" w:eastAsia="Times New Roman" w:hAnsi="Times New Roman"/>
@@ -24315,8 +25640,8 @@
           <w:szCs w:val="24"/>
         </w:rPr>
       </w:pPr>
-      <w:bookmarkStart w:colFirst="0" w:colLast="0" w:name="_nyno2o7broc1" w:id="26"/>
-      <w:bookmarkEnd w:id="26"/>
+      <w:bookmarkStart w:colFirst="0" w:colLast="0" w:name="_nyno2o7broc1" w:id="28"/>
+      <w:bookmarkEnd w:id="28"/>
       <w:r>
         <w:rPr>
           <w:rFonts w:ascii="Times New Roman" w:cs="Times New Roman" w:eastAsia="Times New Roman" w:hAnsi="Times New Roman"/>
@@ -24357,8 +25682,8 @@
           <w:szCs w:val="24"/>
         </w:rPr>
       </w:pPr>
-      <w:bookmarkStart w:colFirst="0" w:colLast="0" w:name="_nyno2o7broc1" w:id="26"/>
-      <w:bookmarkEnd w:id="26"/>
+      <w:bookmarkStart w:colFirst="0" w:colLast="0" w:name="_nyno2o7broc1" w:id="28"/>
+      <w:bookmarkEnd w:id="28"/>
       <w:r>
         <w:rPr>
           <w:rFonts w:ascii="Times New Roman" w:cs="Times New Roman" w:eastAsia="Times New Roman" w:hAnsi="Times New Roman"/>
@@ -24389,8 +25714,8 @@
           <w:szCs w:val="24"/>
         </w:rPr>
       </w:pPr>
-      <w:bookmarkStart w:colFirst="0" w:colLast="0" w:name="_nyno2o7broc1" w:id="26"/>
-      <w:bookmarkEnd w:id="26"/>
+      <w:bookmarkStart w:colFirst="0" w:colLast="0" w:name="_nyno2o7broc1" w:id="28"/>
+      <w:bookmarkEnd w:id="28"/>
       <w:r>
         <w:rPr>
           <w:rFonts w:ascii="Times New Roman" w:cs="Times New Roman" w:eastAsia="Times New Roman" w:hAnsi="Times New Roman"/>
@@ -24454,8 +25779,8 @@
           <w:szCs w:val="24"/>
         </w:rPr>
       </w:pPr>
-      <w:bookmarkStart w:colFirst="0" w:colLast="0" w:name="_nyno2o7broc1" w:id="26"/>
-      <w:bookmarkEnd w:id="26"/>
+      <w:bookmarkStart w:colFirst="0" w:colLast="0" w:name="_nyno2o7broc1" w:id="28"/>
+      <w:bookmarkEnd w:id="28"/>
       <w:r>
         <w:rPr>
           <w:rFonts w:ascii="Times New Roman" w:cs="Times New Roman" w:eastAsia="Times New Roman" w:hAnsi="Times New Roman"/>
@@ -24519,8 +25844,8 @@
           <w:szCs w:val="24"/>
         </w:rPr>
       </w:pPr>
-      <w:bookmarkStart w:colFirst="0" w:colLast="0" w:name="_nyno2o7broc1" w:id="26"/>
-      <w:bookmarkEnd w:id="26"/>
+      <w:bookmarkStart w:colFirst="0" w:colLast="0" w:name="_nyno2o7broc1" w:id="28"/>
+      <w:bookmarkEnd w:id="28"/>
       <w:r>
         <w:rPr>
           <w:rFonts w:ascii="Times New Roman" w:cs="Times New Roman" w:eastAsia="Times New Roman" w:hAnsi="Times New Roman"/>
@@ -24570,8 +25895,8 @@
           <w:szCs w:val="24"/>
         </w:rPr>
       </w:pPr>
-      <w:bookmarkStart w:colFirst="0" w:colLast="0" w:name="_nyno2o7broc1" w:id="26"/>
-      <w:bookmarkEnd w:id="26"/>
+      <w:bookmarkStart w:colFirst="0" w:colLast="0" w:name="_nyno2o7broc1" w:id="28"/>
+      <w:bookmarkEnd w:id="28"/>
       <w:r>
         <w:rPr>
           <w:rFonts w:ascii="Times New Roman" w:cs="Times New Roman" w:eastAsia="Times New Roman" w:hAnsi="Times New Roman"/>
@@ -24602,8 +25927,8 @@
           <w:szCs w:val="24"/>
         </w:rPr>
       </w:pPr>
-      <w:bookmarkStart w:colFirst="0" w:colLast="0" w:name="_nyno2o7broc1" w:id="26"/>
-      <w:bookmarkEnd w:id="26"/>
+      <w:bookmarkStart w:colFirst="0" w:colLast="0" w:name="_nyno2o7broc1" w:id="28"/>
+      <w:bookmarkEnd w:id="28"/>
       <w:r>
         <w:rPr>
           <w:rFonts w:ascii="Times New Roman" w:cs="Times New Roman" w:eastAsia="Times New Roman" w:hAnsi="Times New Roman"/>
@@ -24624,8 +25949,8 @@
           <w:szCs w:val="24"/>
         </w:rPr>
       </w:pPr>
-      <w:bookmarkStart w:colFirst="0" w:colLast="0" w:name="_nyno2o7broc1" w:id="26"/>
-      <w:bookmarkEnd w:id="26"/>
+      <w:bookmarkStart w:colFirst="0" w:colLast="0" w:name="_nyno2o7broc1" w:id="28"/>
+      <w:bookmarkEnd w:id="28"/>
       <w:r>
         <w:rPr>
           <w:rFonts w:ascii="Times New Roman" w:cs="Times New Roman" w:eastAsia="Times New Roman" w:hAnsi="Times New Roman"/>
@@ -24659,8 +25984,8 @@
           <w:shd w:fill="f8f8f8" w:val="clear"/>
         </w:rPr>
       </w:pPr>
-      <w:bookmarkStart w:colFirst="0" w:colLast="0" w:name="_nyno2o7broc1" w:id="26"/>
-      <w:bookmarkEnd w:id="26"/>
+      <w:bookmarkStart w:colFirst="0" w:colLast="0" w:name="_nyno2o7broc1" w:id="28"/>
+      <w:bookmarkEnd w:id="28"/>
       <w:r>
         <w:rPr>
           <w:rtl w:val="0"/>
@@ -24689,8 +26014,8 @@
           <w:szCs w:val="24"/>
         </w:rPr>
       </w:pPr>
-      <w:bookmarkStart w:colFirst="0" w:colLast="0" w:name="_ody4kefwzylu" w:id="27"/>
-      <w:bookmarkEnd w:id="27"/>
+      <w:bookmarkStart w:colFirst="0" w:colLast="0" w:name="_ody4kefwzylu" w:id="29"/>
+      <w:bookmarkEnd w:id="29"/>
       <w:r>
         <w:rPr>
           <w:rtl w:val="0"/>
@@ -24719,8 +26044,8 @@
           <w:szCs w:val="24"/>
         </w:rPr>
       </w:pPr>
-      <w:bookmarkStart w:colFirst="0" w:colLast="0" w:name="_x8b8n0f52q9t" w:id="28"/>
-      <w:bookmarkEnd w:id="28"/>
+      <w:bookmarkStart w:colFirst="0" w:colLast="0" w:name="_x8b8n0f52q9t" w:id="30"/>
+      <w:bookmarkEnd w:id="30"/>
       <w:r>
         <w:rPr>
           <w:rtl w:val="0"/>
@@ -24749,8 +26074,8 @@
           <w:szCs w:val="24"/>
         </w:rPr>
       </w:pPr>
-      <w:bookmarkStart w:colFirst="0" w:colLast="0" w:name="_wewnnyt8lwn0" w:id="29"/>
-      <w:bookmarkEnd w:id="29"/>
+      <w:bookmarkStart w:colFirst="0" w:colLast="0" w:name="_wewnnyt8lwn0" w:id="31"/>
+      <w:bookmarkEnd w:id="31"/>
       <w:r>
         <w:rPr>
           <w:rtl w:val="0"/>
@@ -24774,8 +26099,8 @@
           <w:vertAlign w:val="baseline"/>
         </w:rPr>
       </w:pPr>
-      <w:bookmarkStart w:colFirst="0" w:colLast="0" w:name="_1pxezwc" w:id="30"/>
-      <w:bookmarkEnd w:id="30"/>
+      <w:bookmarkStart w:colFirst="0" w:colLast="0" w:name="_1pxezwc" w:id="32"/>
+      <w:bookmarkEnd w:id="32"/>
       <w:r>
         <w:rPr>
           <w:rFonts w:ascii="Times New Roman" w:cs="Times New Roman" w:eastAsia="Times New Roman" w:hAnsi="Times New Roman"/>
@@ -24843,7 +26168,7 @@
           <w:szCs w:val="20"/>
           <w:rtl w:val="0"/>
         </w:rPr>
-        <w:t xml:space="preserve">Figura 10 - Heurísticas da primeira rodada de testes</w:t>
+        <w:t xml:space="preserve">Figura 12 - Heurísticas da primeira rodada de testes</w:t>
       </w:r>
     </w:p>
     <w:p>
@@ -24867,12 +26192,12 @@
           <wp:inline distB="114300" distT="114300" distL="114300" distR="114300">
             <wp:extent cx="6419850" cy="3654045"/>
             <wp:effectExtent b="0" l="0" r="0" t="0"/>
-            <wp:docPr id="1" name="image9.png"/>
+            <wp:docPr id="1" name="image15.png"/>
             <a:graphic>
               <a:graphicData uri="http://schemas.openxmlformats.org/drawingml/2006/picture">
                 <pic:pic>
                   <pic:nvPicPr>
-                    <pic:cNvPr id="0" name="image9.png"/>
+                    <pic:cNvPr id="0" name="image15.png"/>
                     <pic:cNvPicPr preferRelativeResize="0"/>
                   </pic:nvPicPr>
                   <pic:blipFill>
@@ -24932,8 +26257,8 @@
           <w:szCs w:val="36"/>
         </w:rPr>
       </w:pPr>
-      <w:bookmarkStart w:colFirst="0" w:colLast="0" w:name="_49x2ik5" w:id="31"/>
-      <w:bookmarkEnd w:id="31"/>
+      <w:bookmarkStart w:colFirst="0" w:colLast="0" w:name="_49x2ik5" w:id="33"/>
+      <w:bookmarkEnd w:id="33"/>
       <w:r>
         <w:rPr>
           <w:rFonts w:ascii="Times New Roman" w:cs="Times New Roman" w:eastAsia="Times New Roman" w:hAnsi="Times New Roman"/>
@@ -24966,7 +26291,7 @@
           <w:szCs w:val="20"/>
           <w:rtl w:val="0"/>
         </w:rPr>
-        <w:t xml:space="preserve">Figura 11 - Heurísticas da segunda rodada de testes</w:t>
+        <w:t xml:space="preserve">Figura 13 - Heurísticas da segunda rodada de testes</w:t>
       </w:r>
     </w:p>
     <w:p>
@@ -24989,12 +26314,12 @@
           <wp:inline distB="114300" distT="114300" distL="114300" distR="114300">
             <wp:extent cx="6648450" cy="3881561"/>
             <wp:effectExtent b="0" l="0" r="0" t="0"/>
-            <wp:docPr id="3" name="image13.png"/>
+            <wp:docPr id="3" name="image9.png"/>
             <a:graphic>
               <a:graphicData uri="http://schemas.openxmlformats.org/drawingml/2006/picture">
                 <pic:pic>
                   <pic:nvPicPr>
-                    <pic:cNvPr id="0" name="image13.png"/>
+                    <pic:cNvPr id="0" name="image9.png"/>
                     <pic:cNvPicPr preferRelativeResize="0"/>
                   </pic:nvPicPr>
                   <pic:blipFill>
@@ -25045,22 +26370,9 @@
         </w:rPr>
       </w:r>
     </w:p>
-    <w:p>
-      <w:pPr>
-        <w:pStyle w:val="Title"/>
-        <w:rPr/>
-      </w:pPr>
-      <w:bookmarkStart w:colFirst="0" w:colLast="0" w:name="_2p2csry" w:id="32"/>
-      <w:bookmarkEnd w:id="32"/>
-      <w:r>
-        <w:rPr>
-          <w:rtl w:val="0"/>
-        </w:rPr>
-        <w:t xml:space="preserve">Apêndice C</w:t>
-      </w:r>
-    </w:p>
     <w:sectPr>
-      <w:footerReference r:id="rId29" w:type="default"/>
+      <w:headerReference r:id="rId29" w:type="default"/>
+      <w:footerReference r:id="rId30" w:type="default"/>
       <w:pgSz w:h="15840" w:w="12240" w:orient="portrait"/>
       <w:pgMar w:bottom="1080" w:top="1133.8582677165355" w:left="1133.8582677165355" w:right="1178.7401574803164" w:header="432" w:footer="432"/>
       <w:pgNumType w:start="1"/>
@@ -25143,6 +26455,21 @@
     </w:r>
   </w:p>
 </w:ftr>
+</file>
+
+<file path=word/header1.xml><?xml version="1.0" encoding="utf-8"?>
+<w:hdr xmlns:mc="http://schemas.openxmlformats.org/markup-compatibility/2006" xmlns:o="urn:schemas-microsoft-com:office:office" xmlns:r="http://schemas.openxmlformats.org/officeDocument/2006/relationships" xmlns:m="http://schemas.openxmlformats.org/officeDocument/2006/math" xmlns:v="urn:schemas-microsoft-com:vml" xmlns:wp="http://schemas.openxmlformats.org/drawingml/2006/wordprocessingDrawing" xmlns:w10="urn:schemas-microsoft-com:office:word" xmlns:w="http://schemas.openxmlformats.org/wordprocessingml/2006/main" xmlns:wne="http://schemas.microsoft.com/office/word/2006/wordml" xmlns:sl="http://schemas.openxmlformats.org/schemaLibrary/2006/main" xmlns:a="http://schemas.openxmlformats.org/drawingml/2006/main" xmlns:pic="http://schemas.openxmlformats.org/drawingml/2006/picture" xmlns:c="http://schemas.openxmlformats.org/drawingml/2006/chart" xmlns:lc="http://schemas.openxmlformats.org/drawingml/2006/lockedCanvas" xmlns:dgm="http://schemas.openxmlformats.org/drawingml/2006/diagram" xmlns:wps="http://schemas.microsoft.com/office/word/2010/wordprocessingShape" xmlns:wpg="http://schemas.microsoft.com/office/word/2010/wordprocessingGroup" xmlns:w14="http://schemas.microsoft.com/office/word/2010/wordml" xmlns:w15="http://schemas.microsoft.com/office/word/2012/wordml">
+  <w:p>
+    <w:pPr>
+      <w:rPr/>
+    </w:pPr>
+    <w:r>
+      <w:rPr>
+        <w:rtl w:val="0"/>
+      </w:rPr>
+    </w:r>
+  </w:p>
+</w:hdr>
 </file>
 
 <file path=word/numbering.xml><?xml version="1.0" encoding="utf-8"?>

</xml_diff>